<commit_message>
Afegeix camp projecte parcial a col·laboradors del projectista
</commit_message>
<xml_diff>
--- a/ManualLlibreEdifici.docx
+++ b/ManualLlibreEdifici.docx
@@ -583,7 +583,7 @@
         <w:rPr>
           <w:rStyle w:val="Normal"/>
         </w:rPr>
-        <w:t xml:space="preserve">Carrer Castillejos 320, bloc 3</w:t>
+        <w:t xml:space="preserve">Plaça Rovira 24</w:t>
       </w:r>
     </w:p>
     <w:p>
@@ -1741,7 +1741,23 @@
     </w:p>
     <w:p>
       <w:pPr>
-        <w:pStyle w:val="Heading_20_3"/>
+        <w:pStyle w:val="Normal"/>
+        <w:pageBreakBefore/>
+        <w:widowControl w:val="on"/>
+        <w:tabs>
+          <w:tab w:val="num" w:pos="0"/>
+        </w:tabs>
+        <w:suppressAutoHyphens w:val="true"/>
+        <w:ind w:left="0" w:right="0" w:hanging="0"/>
+        <w:outlineLvl w:val="9"/>
+        <w:rPr>
+          <w:rStyle w:val="Normal"/>
+        </w:rPr>
+      </w:pPr>
+    </w:p>
+    <w:p>
+      <w:pPr>
+        <w:pStyle w:val="Heading_20_2"/>
         <w:widowControl w:val="on"/>
         <w:numPr>
           <w:numId w:val="0"/>
@@ -1753,54 +1769,61 @@
         <w:ind w:left="0" w:right="0" w:hanging="0"/>
         <w:outlineLvl w:val="9"/>
         <w:rPr>
+          <w:rStyle w:val="Heading_20_2"/>
+        </w:rPr>
+      </w:pPr>
+      <w:r>
+        <w:rPr>
+          <w:rStyle w:val="Heading_20_2"/>
+        </w:rPr>
+        <w:t xml:space="preserve">Recomanacions per emergències</w:t>
+      </w:r>
+    </w:p>
+    <w:p>
+      <w:pPr>
+        <w:pStyle w:val="Normal"/>
+        <w:widowControl w:val="on"/>
+        <w:tabs>
+          <w:tab w:val="num" w:pos="0"/>
+        </w:tabs>
+        <w:suppressAutoHyphens w:val="true"/>
+        <w:spacing w:after="0" w:before="0"/>
+        <w:ind w:left="0" w:right="0" w:hanging="0"/>
+        <w:outlineLvl w:val="9"/>
+        <w:rPr>
+          <w:rStyle w:val="Normal"/>
+        </w:rPr>
+      </w:pPr>
+    </w:p>
+    <w:p>
+      <w:pPr>
+        <w:pStyle w:val="Heading_20_3"/>
+        <w:widowControl w:val="on"/>
+        <w:numPr>
+          <w:numId w:val="0"/>
+        </w:numPr>
+        <w:tabs>
+          <w:tab w:val="num" w:pos="0"/>
+        </w:tabs>
+        <w:suppressAutoHyphens w:val="true"/>
+        <w:ind w:left="0" w:right="0" w:hanging="0"/>
+        <w:outlineLvl w:val="9"/>
+        <w:rPr>
           <w:rStyle w:val="Heading_20_3"/>
-        </w:rPr>
-      </w:pPr>
+          <w:sz w:val="32"/>
+          <w:szCs w:val="32"/>
+        </w:rPr>
+      </w:pPr>
+      <w:bookmarkStart w:id="1" w:name="_Toc297976125"/>
       <w:r>
         <w:rPr>
           <w:rStyle w:val="Heading_20_3"/>
-        </w:rPr>
-        <w:t xml:space="preserve">Terrats i terrasses</w:t>
-      </w:r>
-    </w:p>
-    <w:p>
-      <w:pPr>
-        <w:pStyle w:val="Normal"/>
-        <w:widowControl w:val="on"/>
-        <w:tabs>
-          <w:tab w:val="num" w:pos="0"/>
-        </w:tabs>
-        <w:suppressAutoHyphens w:val="true"/>
-        <w:spacing w:after="0" w:before="0"/>
-        <w:ind w:left="0" w:right="0" w:hanging="0"/>
-        <w:outlineLvl w:val="9"/>
-        <w:rPr>
-          <w:rStyle w:val="Normal"/>
-        </w:rPr>
-      </w:pPr>
-    </w:p>
-    <w:p>
-      <w:pPr>
-        <w:pStyle w:val="Normal"/>
-        <w:widowControl w:val="on"/>
-        <w:tabs>
-          <w:tab w:val="num" w:pos="0"/>
-        </w:tabs>
-        <w:suppressAutoHyphens w:val="true"/>
-        <w:ind w:left="0" w:right="0" w:hanging="0"/>
-        <w:outlineLvl w:val="9"/>
-        <w:rPr>
-          <w:rStyle w:val="Normal"/>
-          <w:b w:val="on"/>
-        </w:rPr>
-      </w:pPr>
-      <w:r>
-        <w:rPr>
-          <w:rStyle w:val="Normal"/>
-          <w:b w:val="on"/>
-        </w:rPr>
-        <w:t xml:space="preserve">Descripció constructiva</w:t>
-      </w:r>
+          <w:sz w:val="32"/>
+          <w:szCs w:val="32"/>
+        </w:rPr>
+        <w:t xml:space="preserve">Accions de cas d’incendi</w:t>
+      </w:r>
+      <w:bookmarkEnd w:id="1"/>
     </w:p>
     <w:p>
       <w:pPr>
@@ -1835,13 +1858,19 @@
         <w:outlineLvl w:val="9"/>
         <w:rPr>
           <w:rStyle w:val="List_20_Paragraph"/>
-        </w:rPr>
-      </w:pPr>
-      <w:r>
-        <w:rPr>
-          <w:rStyle w:val="List_20_Paragraph"/>
-        </w:rPr>
-        <w:t xml:space="preserve">Terrat transitable</w:t>
+          <w:rFonts w:ascii="Calibri" w:hAnsi="Calibri"/>
+          <w:sz w:val="24"/>
+          <w:szCs w:val="24"/>
+        </w:rPr>
+      </w:pPr>
+      <w:r>
+        <w:rPr>
+          <w:rStyle w:val="List_20_Paragraph"/>
+          <w:rFonts w:ascii="Calibri" w:hAnsi="Calibri"/>
+          <w:sz w:val="24"/>
+          <w:szCs w:val="24"/>
+        </w:rPr>
+        <w:t xml:space="preserve">Si trobeu foc en una habitació, no s’ha d’obrir la finestra, cal tancar la porta i, si és possible, mullar-la per fora.</w:t>
       </w:r>
     </w:p>
     <w:p>
@@ -1861,13 +1890,19 @@
         <w:outlineLvl w:val="9"/>
         <w:rPr>
           <w:rStyle w:val="List_20_Paragraph"/>
-        </w:rPr>
-      </w:pPr>
-      <w:r>
-        <w:rPr>
-          <w:rStyle w:val="List_20_Paragraph"/>
-        </w:rPr>
-        <w:t xml:space="preserve">Impermeabilització de làmina de polietilè</w:t>
+          <w:rFonts w:ascii="Calibri" w:hAnsi="Calibri"/>
+          <w:sz w:val="24"/>
+          <w:szCs w:val="24"/>
+        </w:rPr>
+      </w:pPr>
+      <w:r>
+        <w:rPr>
+          <w:rStyle w:val="List_20_Paragraph"/>
+          <w:rFonts w:ascii="Calibri" w:hAnsi="Calibri"/>
+          <w:sz w:val="24"/>
+          <w:szCs w:val="24"/>
+        </w:rPr>
+        <w:t xml:space="preserve">S’han d’avisar tot els ocupants de l’edifici.</w:t>
       </w:r>
     </w:p>
     <w:p>
@@ -1887,708 +1922,106 @@
         <w:outlineLvl w:val="9"/>
         <w:rPr>
           <w:rStyle w:val="List_20_Paragraph"/>
-        </w:rPr>
-      </w:pPr>
-      <w:r>
-        <w:rPr>
-          <w:rStyle w:val="List_20_Paragraph"/>
-        </w:rPr>
-        <w:t xml:space="preserve">Acabat enrajolat</w:t>
-      </w:r>
-    </w:p>
-    <w:p>
-      <w:pPr>
-        <w:pStyle w:val="Normal"/>
-        <w:widowControl w:val="on"/>
-        <w:tabs>
-          <w:tab w:val="num" w:pos="0"/>
-        </w:tabs>
-        <w:suppressAutoHyphens w:val="true"/>
-        <w:spacing w:after="0" w:before="0"/>
-        <w:ind w:left="0" w:right="0" w:hanging="0"/>
-        <w:outlineLvl w:val="9"/>
-        <w:rPr>
-          <w:rStyle w:val="Normal"/>
-        </w:rPr>
-      </w:pPr>
-    </w:p>
-    <w:p>
-      <w:pPr>
-        <w:pStyle w:val="Normal"/>
-        <w:widowControl w:val="on"/>
-        <w:tabs>
-          <w:tab w:val="num" w:pos="0"/>
-        </w:tabs>
-        <w:suppressAutoHyphens w:val="true"/>
-        <w:ind w:left="0" w:right="0" w:hanging="0"/>
-        <w:outlineLvl w:val="9"/>
-        <w:rPr>
-          <w:rStyle w:val="Normal"/>
-          <w:b w:val="on"/>
-        </w:rPr>
-      </w:pPr>
-      <w:r>
-        <w:rPr>
-          <w:rStyle w:val="Normal"/>
-          <w:b w:val="on"/>
-        </w:rPr>
-        <w:t xml:space="preserve">Instruccions d’ús</w:t>
-      </w:r>
-    </w:p>
-    <w:p>
-      <w:pPr>
-        <w:pStyle w:val="Normal"/>
-        <w:widowControl w:val="on"/>
-        <w:tabs>
-          <w:tab w:val="num" w:pos="0"/>
-        </w:tabs>
-        <w:suppressAutoHyphens w:val="true"/>
-        <w:ind w:left="0" w:right="0" w:hanging="0"/>
-        <w:outlineLvl w:val="9"/>
-        <w:rPr>
-          <w:rStyle w:val="Normal"/>
-          <w:b w:val="on"/>
-        </w:rPr>
-      </w:pPr>
-    </w:p>
-    <w:p>
-      <w:pPr>
-        <w:pStyle w:val="Normal"/>
-        <w:widowControl w:val="on"/>
-        <w:tabs>
-          <w:tab w:val="num" w:pos="0"/>
-        </w:tabs>
-        <w:suppressAutoHyphens w:val="true"/>
-        <w:spacing w:after="0" w:before="0"/>
-        <w:ind w:left="0" w:right="0" w:hanging="0"/>
-        <w:outlineLvl w:val="9"/>
-        <w:rPr>
-          <w:rStyle w:val="Normal"/>
-        </w:rPr>
-      </w:pPr>
-      <w:r>
-        <w:rPr>
-          <w:rStyle w:val="Normal"/>
-        </w:rPr>
-        <w:t xml:space="preserve">Cobertes planes:</w:t>
-      </w:r>
-    </w:p>
-    <w:p>
-      <w:pPr>
-        <w:pStyle w:val="Normal"/>
-        <w:widowControl w:val="on"/>
-        <w:tabs>
-          <w:tab w:val="num" w:pos="0"/>
-        </w:tabs>
-        <w:suppressAutoHyphens w:val="true"/>
-        <w:spacing w:after="0" w:before="0"/>
-        <w:ind w:left="0" w:right="0" w:hanging="0"/>
-        <w:outlineLvl w:val="9"/>
-        <w:rPr>
-          <w:rStyle w:val="Normal"/>
-        </w:rPr>
-      </w:pPr>
-    </w:p>
-    <w:p>
-      <w:pPr>
-        <w:pStyle w:val="Normal"/>
-        <w:widowControl w:val="on"/>
-        <w:tabs>
-          <w:tab w:val="num" w:pos="0"/>
-        </w:tabs>
-        <w:suppressAutoHyphens w:val="true"/>
-        <w:spacing w:after="0" w:before="0"/>
-        <w:ind w:left="0" w:right="0" w:hanging="0"/>
-        <w:outlineLvl w:val="9"/>
-        <w:rPr>
-          <w:rStyle w:val="Normal"/>
-        </w:rPr>
-      </w:pPr>
-      <w:r>
-        <w:rPr>
-          <w:rStyle w:val="Normal"/>
-        </w:rPr>
-        <w:t xml:space="preserve">Les cobertes planes s’han de mantenir netes i sense herbes, especialment les buneres, les canals i els aiguafons. És preferible no col·locar jardineres a prop dels desguassos o bé que estiguin elevades del sòl per permetre el pas de l’aigua.</w:t>
-      </w:r>
-    </w:p>
-    <w:p>
-      <w:pPr>
-        <w:pStyle w:val="Normal"/>
-        <w:widowControl w:val="on"/>
-        <w:tabs>
-          <w:tab w:val="num" w:pos="0"/>
-        </w:tabs>
-        <w:suppressAutoHyphens w:val="true"/>
-        <w:spacing w:after="0" w:before="0"/>
-        <w:ind w:left="0" w:right="0" w:hanging="0"/>
-        <w:outlineLvl w:val="9"/>
-        <w:rPr>
-          <w:rStyle w:val="Normal"/>
-        </w:rPr>
-      </w:pPr>
-    </w:p>
-    <w:p>
-      <w:pPr>
-        <w:pStyle w:val="Normal"/>
-        <w:widowControl w:val="on"/>
-        <w:tabs>
-          <w:tab w:val="num" w:pos="0"/>
-        </w:tabs>
-        <w:suppressAutoHyphens w:val="true"/>
-        <w:spacing w:after="0" w:before="0"/>
-        <w:ind w:left="0" w:right="0" w:hanging="0"/>
-        <w:outlineLvl w:val="9"/>
-        <w:rPr>
-          <w:rStyle w:val="Normal"/>
-        </w:rPr>
-      </w:pPr>
-      <w:r>
-        <w:rPr>
-          <w:rStyle w:val="Normal"/>
-        </w:rPr>
-        <w:t xml:space="preserve">Aquest tipus de coberta només ha d’utilitzar-se per a l’ús a què hagi estat projectada. En aquest sentit, s’evitarà l’emmagatzematge de materials, mobles, etc., i l’abocament de productes químics agressius com ara olis, dissolvents o lleixiu.</w:t>
-      </w:r>
-    </w:p>
-    <w:p>
-      <w:pPr>
-        <w:pStyle w:val="Normal"/>
-        <w:widowControl w:val="on"/>
-        <w:tabs>
-          <w:tab w:val="num" w:pos="0"/>
-        </w:tabs>
-        <w:suppressAutoHyphens w:val="true"/>
-        <w:spacing w:after="0" w:before="0"/>
-        <w:ind w:left="0" w:right="0" w:hanging="0"/>
-        <w:outlineLvl w:val="9"/>
-        <w:rPr>
-          <w:rStyle w:val="Normal"/>
-        </w:rPr>
-      </w:pPr>
-    </w:p>
-    <w:p>
-      <w:pPr>
-        <w:pStyle w:val="Normal"/>
-        <w:widowControl w:val="on"/>
-        <w:tabs>
-          <w:tab w:val="num" w:pos="0"/>
-        </w:tabs>
-        <w:suppressAutoHyphens w:val="true"/>
-        <w:spacing w:after="0" w:before="0"/>
-        <w:ind w:left="0" w:right="0" w:hanging="0"/>
-        <w:outlineLvl w:val="9"/>
-        <w:rPr>
-          <w:rStyle w:val="Normal"/>
-        </w:rPr>
-      </w:pPr>
-      <w:r>
-        <w:rPr>
-          <w:rStyle w:val="Normal"/>
-        </w:rPr>
-        <w:t xml:space="preserve">Si a la coberta s’hi instal·len noves antenes, equips d’aire condicionat o, en general, aparells que requereixin ser fixats, la subjecció no ha d’afectar la impermeabilització.</w:t>
-      </w:r>
-    </w:p>
-    <w:p>
-      <w:pPr>
-        <w:pStyle w:val="Normal"/>
-        <w:widowControl w:val="on"/>
-        <w:tabs>
-          <w:tab w:val="num" w:pos="0"/>
-        </w:tabs>
-        <w:suppressAutoHyphens w:val="true"/>
-        <w:spacing w:after="0" w:before="0"/>
-        <w:ind w:left="0" w:right="0" w:hanging="0"/>
-        <w:outlineLvl w:val="9"/>
-        <w:rPr>
-          <w:rStyle w:val="Normal"/>
-        </w:rPr>
-      </w:pPr>
-    </w:p>
-    <w:p>
-      <w:pPr>
-        <w:pStyle w:val="Normal"/>
-        <w:widowControl w:val="on"/>
-        <w:tabs>
-          <w:tab w:val="num" w:pos="0"/>
-        </w:tabs>
-        <w:suppressAutoHyphens w:val="true"/>
-        <w:spacing w:after="0" w:before="0"/>
-        <w:ind w:left="0" w:right="0" w:hanging="0"/>
-        <w:outlineLvl w:val="9"/>
-        <w:rPr>
-          <w:rStyle w:val="Normal"/>
-        </w:rPr>
-      </w:pPr>
-      <w:r>
-        <w:rPr>
-          <w:rStyle w:val="Normal"/>
-        </w:rPr>
-        <w:t xml:space="preserve">Tampoc no s’han d’utilitzar com a punts d’ancoratge de tensors, de baranes metàl·liques o d’obra, ni de conductes d’evacuació de fums existents, llevat que el Tècnic de Capçalera ho autoritzi. Si aquestes noves instal·lacions precisen d’un manteniment periòdic, es preveuran al seu entorn les proteccions adequades. </w:t>
-      </w:r>
-    </w:p>
-    <w:p>
-      <w:pPr>
-        <w:pStyle w:val="Normal"/>
-        <w:widowControl w:val="on"/>
-        <w:tabs>
-          <w:tab w:val="num" w:pos="0"/>
-        </w:tabs>
-        <w:suppressAutoHyphens w:val="true"/>
-        <w:spacing w:after="0" w:before="0"/>
-        <w:ind w:left="0" w:right="0" w:hanging="0"/>
-        <w:outlineLvl w:val="9"/>
-        <w:rPr>
-          <w:rStyle w:val="Normal"/>
-        </w:rPr>
-      </w:pPr>
-    </w:p>
-    <w:p>
-      <w:pPr>
-        <w:pStyle w:val="Normal"/>
-        <w:widowControl w:val="on"/>
-        <w:tabs>
-          <w:tab w:val="num" w:pos="0"/>
-        </w:tabs>
-        <w:suppressAutoHyphens w:val="true"/>
-        <w:spacing w:after="0" w:before="0"/>
-        <w:ind w:left="0" w:right="0" w:hanging="0"/>
-        <w:outlineLvl w:val="9"/>
-        <w:rPr>
-          <w:rStyle w:val="Normal"/>
-        </w:rPr>
-      </w:pPr>
-      <w:r>
-        <w:rPr>
-          <w:rStyle w:val="Normal"/>
-        </w:rPr>
-        <w:t xml:space="preserve">En cas que s’observin humitats als pisos sota coberta, caldrà controlar-les, ja que poden tenir un efecte negatiu sobre els elements estructurals. </w:t>
-      </w:r>
-    </w:p>
-    <w:p>
-      <w:pPr>
-        <w:pStyle w:val="Normal"/>
-        <w:widowControl w:val="on"/>
-        <w:tabs>
-          <w:tab w:val="num" w:pos="0"/>
-        </w:tabs>
-        <w:suppressAutoHyphens w:val="true"/>
-        <w:spacing w:after="0" w:before="0"/>
-        <w:ind w:left="0" w:right="0" w:hanging="0"/>
-        <w:outlineLvl w:val="9"/>
-        <w:rPr>
-          <w:rStyle w:val="Normal"/>
-        </w:rPr>
-      </w:pPr>
-    </w:p>
-    <w:p>
-      <w:pPr>
-        <w:pStyle w:val="Normal"/>
-        <w:widowControl w:val="on"/>
-        <w:tabs>
-          <w:tab w:val="num" w:pos="0"/>
-        </w:tabs>
-        <w:suppressAutoHyphens w:val="true"/>
-        <w:spacing w:after="0" w:before="0"/>
-        <w:ind w:left="0" w:right="0" w:hanging="0"/>
-        <w:outlineLvl w:val="9"/>
-        <w:rPr>
-          <w:rStyle w:val="Normal"/>
-        </w:rPr>
-      </w:pPr>
-      <w:r>
-        <w:rPr>
-          <w:rStyle w:val="Normal"/>
-        </w:rPr>
-        <w:t xml:space="preserve">Cal procurar, sempre que sigui possible, no caminar per sobre de les cobertes planes no transitables. Quan sigui necessari trepitjar-les s’ha d’anar amb molt de compte per no produir desperfectes. El personal d’inspecció, conservació o reparació estarà proveït de sabates de sola tova. </w:t>
-      </w:r>
-    </w:p>
-    <w:p>
-      <w:pPr>
-        <w:pStyle w:val="Normal"/>
-        <w:widowControl w:val="on"/>
-        <w:tabs>
-          <w:tab w:val="num" w:pos="0"/>
-        </w:tabs>
-        <w:suppressAutoHyphens w:val="true"/>
-        <w:spacing w:after="0" w:before="0"/>
-        <w:ind w:left="0" w:right="0" w:hanging="0"/>
-        <w:outlineLvl w:val="9"/>
-        <w:rPr>
-          <w:rStyle w:val="Normal"/>
-        </w:rPr>
-      </w:pPr>
-    </w:p>
-    <w:p>
-      <w:pPr>
-        <w:pStyle w:val="Normal"/>
-        <w:widowControl w:val="on"/>
-        <w:tabs>
-          <w:tab w:val="num" w:pos="0"/>
-        </w:tabs>
-        <w:suppressAutoHyphens w:val="true"/>
-        <w:spacing w:after="0" w:before="0"/>
-        <w:ind w:left="0" w:right="0" w:hanging="0"/>
-        <w:outlineLvl w:val="9"/>
-        <w:rPr>
-          <w:rStyle w:val="Normal"/>
-        </w:rPr>
-      </w:pPr>
-    </w:p>
-    <w:p>
-      <w:pPr>
-        <w:pStyle w:val="Normal"/>
-        <w:widowControl w:val="on"/>
-        <w:tabs>
-          <w:tab w:val="num" w:pos="0"/>
-        </w:tabs>
-        <w:suppressAutoHyphens w:val="true"/>
-        <w:ind w:left="0" w:right="0" w:hanging="0"/>
-        <w:outlineLvl w:val="9"/>
-        <w:rPr>
-          <w:rStyle w:val="Normal"/>
-          <w:b w:val="on"/>
-        </w:rPr>
-      </w:pPr>
-      <w:r>
-        <w:rPr>
-          <w:rStyle w:val="Normal"/>
-          <w:b w:val="on"/>
-        </w:rPr>
-        <w:t xml:space="preserve">Instruccions de manteniment</w:t>
-      </w:r>
-    </w:p>
-    <w:p>
-      <w:pPr>
-        <w:pStyle w:val="Normal"/>
-        <w:widowControl w:val="on"/>
-        <w:tabs>
-          <w:tab w:val="num" w:pos="0"/>
-        </w:tabs>
-        <w:suppressAutoHyphens w:val="true"/>
-        <w:ind w:left="0" w:right="0" w:hanging="0"/>
-        <w:outlineLvl w:val="9"/>
-        <w:rPr>
-          <w:rStyle w:val="Normal"/>
-          <w:b w:val="on"/>
-        </w:rPr>
-      </w:pPr>
-    </w:p>
-    <w:tbl>
-      <w:tblPr>
-        <w:tblStyle w:val="Table3"/>
-        <w:tblW w:type="dxa" w:w="9010"/>
-        <w:jc w:val="left"/>
-        <w:tblInd w:type="dxa" w:w="0"/>
-        <w:tblLayout w:type="fixed"/>
-        <w:tblCellMar>
-          <w:top w:type="dxa" w:w="0"/>
-          <w:left w:type="dxa" w:w="108"/>
-          <w:bottom w:type="dxa" w:w="0"/>
-          <w:right w:type="dxa" w:w="108"/>
-        </w:tblCellMar>
-      </w:tblPr>
-      <w:tblGrid>
-        <w:gridCol w:w="4505"/>
-        <w:gridCol w:w="4505"/>
-      </w:tblGrid>
-      <w:tr>
-        <w:trPr/>
-        <w:tc>
-          <w:tcPr>
-            <w:tcW w:type="dxa" w:w="4505"/>
-            <w:gridSpan w:val="2"/>
-            <w:tcBorders/>
-            <w:tcMar>
-              <w:top w:type="dxa" w:w="0"/>
-              <w:left w:type="dxa" w:w="108"/>
-              <w:bottom w:type="dxa" w:w="0"/>
-              <w:right w:type="dxa" w:w="108"/>
-            </w:tcMar>
-          </w:tcPr>
-          <w:p>
-            <w:pPr>
-              <w:pStyle w:val="titol_20_taula"/>
-              <w:widowControl w:val="on"/>
-              <w:tabs>
-                <w:tab w:val="num" w:pos="0"/>
-              </w:tabs>
-              <w:suppressAutoHyphens w:val="true"/>
-              <w:ind w:left="0" w:right="0" w:hanging="0"/>
-              <w:outlineLvl w:val="9"/>
-              <w:rPr>
-                <w:rStyle w:val="titol_20_taula"/>
-                <w:b w:val="on"/>
-              </w:rPr>
-            </w:pPr>
-            <w:r>
-              <w:rPr>
-                <w:rStyle w:val="titol_20_taula"/>
-                <w:b w:val="on"/>
-              </w:rPr>
-              <w:t xml:space="preserve">Descripció:</w:t>
-            </w:r>
-          </w:p>
-          <w:p>
-            <w:pPr>
-              <w:pStyle w:val="normal_20_taula"/>
-              <w:widowControl w:val="on"/>
-              <w:tabs>
-                <w:tab w:val="num" w:pos="0"/>
-              </w:tabs>
-              <w:suppressAutoHyphens w:val="true"/>
-              <w:ind w:left="0" w:right="0" w:hanging="0"/>
-              <w:outlineLvl w:val="9"/>
-              <w:rPr>
-                <w:rStyle w:val="normal_20_taula"/>
-              </w:rPr>
-            </w:pPr>
-            <w:r>
-              <w:rPr>
-                <w:rStyle w:val="normal_20_taula"/>
-              </w:rPr>
-              <w:t xml:space="preserve">Neteja dels elements de desguàs (boneres, canalons i sobreeixidors) dels terrats transitables i comprovació del seu correcte funcionament.</w:t>
-            </w:r>
-          </w:p>
-        </w:tc>
-      </w:tr>
-      <w:tr>
-        <w:trPr/>
-        <w:tc>
-          <w:tcPr>
-            <w:tcW w:type="dxa" w:w="4505"/>
-            <w:tcBorders>
-              <w:top w:val="single" w:sz="4" w:color="bfbfbf"/>
-              <w:bottom w:val="single" w:sz="4" w:color="000000"/>
-            </w:tcBorders>
-            <w:tcMar>
-              <w:top w:type="dxa" w:w="0"/>
-              <w:left w:type="dxa" w:w="108"/>
-              <w:bottom w:type="dxa" w:w="0"/>
-              <w:right w:type="dxa" w:w="108"/>
-            </w:tcMar>
-          </w:tcPr>
-          <w:p>
-            <w:pPr>
-              <w:pStyle w:val="titol_20_taula"/>
-              <w:widowControl w:val="on"/>
-              <w:tabs>
-                <w:tab w:val="num" w:pos="0"/>
-              </w:tabs>
-              <w:suppressAutoHyphens w:val="true"/>
-              <w:ind w:left="0" w:right="0" w:hanging="0"/>
-              <w:outlineLvl w:val="9"/>
-              <w:rPr>
-                <w:rStyle w:val="titol_20_taula"/>
-                <w:b w:val="on"/>
-              </w:rPr>
-            </w:pPr>
-            <w:r>
-              <w:rPr>
-                <w:rStyle w:val="titol_20_taula"/>
-                <w:b w:val="on"/>
-              </w:rPr>
-              <w:t xml:space="preserve">Periodicitat:</w:t>
-            </w:r>
-          </w:p>
-          <w:p>
-            <w:pPr>
-              <w:pStyle w:val="normal_20_taula"/>
-              <w:widowControl w:val="on"/>
-              <w:tabs>
-                <w:tab w:val="num" w:pos="0"/>
-              </w:tabs>
-              <w:suppressAutoHyphens w:val="true"/>
-              <w:ind w:left="0" w:right="0" w:hanging="0"/>
-              <w:outlineLvl w:val="9"/>
-              <w:rPr>
-                <w:rStyle w:val="normal_20_taula"/>
-              </w:rPr>
-            </w:pPr>
-            <w:r>
-              <w:rPr>
-                <w:rStyle w:val="normal_20_taula"/>
-              </w:rPr>
-              <w:t xml:space="preserve">6 mesos i cada vegada que hi hagi tormentes importants</w:t>
-            </w:r>
-          </w:p>
-        </w:tc>
-        <w:tc>
-          <w:tcPr>
-            <w:tcW w:type="dxa" w:w="4505"/>
-            <w:tcBorders>
-              <w:top w:val="single" w:sz="4" w:color="bfbfbf"/>
-              <w:bottom w:val="single" w:sz="4" w:color="000000"/>
-            </w:tcBorders>
-            <w:tcMar>
-              <w:top w:type="dxa" w:w="0"/>
-              <w:left w:type="dxa" w:w="108"/>
-              <w:bottom w:type="dxa" w:w="0"/>
-              <w:right w:type="dxa" w:w="108"/>
-            </w:tcMar>
-          </w:tcPr>
-          <w:p>
-            <w:pPr>
-              <w:pStyle w:val="titol_20_taula"/>
-              <w:widowControl w:val="on"/>
-              <w:tabs>
-                <w:tab w:val="num" w:pos="0"/>
-              </w:tabs>
-              <w:suppressAutoHyphens w:val="true"/>
-              <w:ind w:left="0" w:right="0" w:hanging="0"/>
-              <w:outlineLvl w:val="9"/>
-              <w:rPr>
-                <w:rStyle w:val="titol_20_taula"/>
-                <w:b w:val="on"/>
-              </w:rPr>
-            </w:pPr>
-            <w:r>
-              <w:rPr>
-                <w:rStyle w:val="titol_20_taula"/>
-                <w:b w:val="on"/>
-              </w:rPr>
-              <w:t xml:space="preserve">Responsable:</w:t>
-            </w:r>
-          </w:p>
-          <w:p>
-            <w:pPr>
-              <w:pStyle w:val="normal_20_taula"/>
-              <w:widowControl w:val="on"/>
-              <w:tabs>
-                <w:tab w:val="num" w:pos="0"/>
-              </w:tabs>
-              <w:suppressAutoHyphens w:val="true"/>
-              <w:ind w:left="0" w:right="0" w:hanging="0"/>
-              <w:outlineLvl w:val="9"/>
-              <w:rPr>
-                <w:rStyle w:val="normal_20_taula"/>
-              </w:rPr>
-            </w:pPr>
-            <w:r>
-              <w:rPr>
-                <w:rStyle w:val="normal_20_taula"/>
-              </w:rPr>
-              <w:t xml:space="preserve">Usuari</w:t>
-            </w:r>
-          </w:p>
-        </w:tc>
-      </w:tr>
-    </w:tbl>
-    <w:p>
-      <w:pPr>
-        <w:pStyle w:val="Normal"/>
-        <w:widowControl w:val="on"/>
-        <w:tabs>
-          <w:tab w:val="num" w:pos="0"/>
-        </w:tabs>
-        <w:suppressAutoHyphens w:val="true"/>
-        <w:spacing w:after="0" w:before="0"/>
-        <w:ind w:left="0" w:right="0" w:hanging="0"/>
-        <w:outlineLvl w:val="9"/>
-        <w:rPr>
-          <w:rStyle w:val="Normal"/>
-        </w:rPr>
-      </w:pPr>
-    </w:p>
-    <w:p>
-      <w:pPr>
-        <w:pStyle w:val="Normal"/>
-        <w:widowControl w:val="on"/>
-        <w:tabs>
-          <w:tab w:val="num" w:pos="0"/>
-        </w:tabs>
-        <w:suppressAutoHyphens w:val="true"/>
-        <w:spacing w:after="0" w:before="0"/>
-        <w:ind w:left="0" w:right="0" w:hanging="0"/>
-        <w:outlineLvl w:val="9"/>
-        <w:rPr>
-          <w:rStyle w:val="Normal"/>
-        </w:rPr>
-      </w:pPr>
-    </w:p>
-    <w:p>
-      <w:pPr>
-        <w:pStyle w:val="Normal"/>
-        <w:pageBreakBefore/>
-        <w:widowControl w:val="on"/>
-        <w:tabs>
-          <w:tab w:val="num" w:pos="0"/>
-        </w:tabs>
-        <w:suppressAutoHyphens w:val="true"/>
-        <w:ind w:left="0" w:right="0" w:hanging="0"/>
-        <w:outlineLvl w:val="9"/>
-        <w:rPr>
-          <w:rStyle w:val="Normal"/>
-        </w:rPr>
-      </w:pPr>
-    </w:p>
-    <w:p>
-      <w:pPr>
-        <w:pStyle w:val="Heading_20_2"/>
+          <w:rFonts w:ascii="Calibri" w:hAnsi="Calibri"/>
+          <w:sz w:val="24"/>
+          <w:szCs w:val="24"/>
+        </w:rPr>
+      </w:pPr>
+      <w:r>
+        <w:rPr>
+          <w:rStyle w:val="List_20_Paragraph"/>
+          <w:rFonts w:ascii="Calibri" w:hAnsi="Calibri"/>
+          <w:sz w:val="24"/>
+          <w:szCs w:val="24"/>
+        </w:rPr>
+        <w:t xml:space="preserve">Cal avisar als bombers.</w:t>
+      </w:r>
+    </w:p>
+    <w:p>
+      <w:pPr>
+        <w:pStyle w:val="List_20_Paragraph"/>
         <w:widowControl w:val="on"/>
         <w:numPr>
-          <w:numId w:val="0"/>
+          <w:ilvl w:val="0"/>
+          <w:numId w:val="3"/>
         </w:numPr>
         <w:tabs>
           <w:tab w:val="num" w:pos="0"/>
         </w:tabs>
         <w:suppressAutoHyphens w:val="true"/>
-        <w:ind w:left="0" w:right="0" w:hanging="0"/>
-        <w:outlineLvl w:val="9"/>
-        <w:rPr>
-          <w:rStyle w:val="Heading_20_2"/>
-        </w:rPr>
-      </w:pPr>
-      <w:r>
-        <w:rPr>
-          <w:rStyle w:val="Heading_20_2"/>
-        </w:rPr>
-        <w:t xml:space="preserve">Recomanacions per emergències</w:t>
-      </w:r>
-    </w:p>
-    <w:p>
-      <w:pPr>
-        <w:pStyle w:val="Normal"/>
-        <w:widowControl w:val="on"/>
-        <w:tabs>
-          <w:tab w:val="num" w:pos="0"/>
-        </w:tabs>
-        <w:suppressAutoHyphens w:val="true"/>
-        <w:spacing w:after="0" w:before="0"/>
-        <w:ind w:left="0" w:right="0" w:hanging="0"/>
-        <w:outlineLvl w:val="9"/>
-        <w:rPr>
-          <w:rStyle w:val="Normal"/>
-        </w:rPr>
-      </w:pPr>
-    </w:p>
-    <w:p>
-      <w:pPr>
-        <w:pStyle w:val="Heading_20_3"/>
+        <w:spacing w:after="0" w:before="0"/>
+        <w:ind w:left="720" w:right="0" w:hanging="360"/>
+        <w:outlineLvl w:val="9"/>
+        <w:rPr>
+          <w:rStyle w:val="List_20_Paragraph"/>
+          <w:rFonts w:ascii="Calibri" w:hAnsi="Calibri"/>
+          <w:sz w:val="24"/>
+          <w:szCs w:val="24"/>
+        </w:rPr>
+      </w:pPr>
+      <w:r>
+        <w:rPr>
+          <w:rStyle w:val="List_20_Paragraph"/>
+          <w:rFonts w:ascii="Calibri" w:hAnsi="Calibri"/>
+          <w:sz w:val="24"/>
+          <w:szCs w:val="24"/>
+        </w:rPr>
+        <w:t xml:space="preserve">Si hi ha instal·lació de gas s’ha de procurar tancar la clau de pas. Si hi ha bombones de butà o qualsevol altre producte inflamable, s’ha d’intentar allunyar-los de la zona de l’incendi.</w:t>
+      </w:r>
+    </w:p>
+    <w:p>
+      <w:pPr>
+        <w:pStyle w:val="List_20_Paragraph"/>
         <w:widowControl w:val="on"/>
         <w:numPr>
-          <w:numId w:val="0"/>
+          <w:ilvl w:val="0"/>
+          <w:numId w:val="3"/>
         </w:numPr>
         <w:tabs>
           <w:tab w:val="num" w:pos="0"/>
         </w:tabs>
         <w:suppressAutoHyphens w:val="true"/>
-        <w:ind w:left="0" w:right="0" w:hanging="0"/>
-        <w:outlineLvl w:val="9"/>
-        <w:rPr>
-          <w:rStyle w:val="Heading_20_3"/>
-          <w:sz w:val="32"/>
-          <w:szCs w:val="32"/>
-        </w:rPr>
-      </w:pPr>
-      <w:bookmarkStart w:id="1" w:name="_Toc297976125"/>
-      <w:r>
-        <w:rPr>
-          <w:rStyle w:val="Heading_20_3"/>
-          <w:sz w:val="32"/>
-          <w:szCs w:val="32"/>
-        </w:rPr>
-        <w:t xml:space="preserve">Accions de cas d’incendi</w:t>
-      </w:r>
-      <w:bookmarkEnd w:id="1"/>
+        <w:spacing w:after="0" w:before="0"/>
+        <w:ind w:left="720" w:right="0" w:hanging="360"/>
+        <w:outlineLvl w:val="9"/>
+        <w:rPr>
+          <w:rStyle w:val="List_20_Paragraph"/>
+          <w:rFonts w:ascii="Calibri" w:hAnsi="Calibri"/>
+          <w:sz w:val="24"/>
+          <w:szCs w:val="24"/>
+        </w:rPr>
+      </w:pPr>
+      <w:r>
+        <w:rPr>
+          <w:rStyle w:val="List_20_Paragraph"/>
+          <w:rFonts w:ascii="Calibri" w:hAnsi="Calibri"/>
+          <w:sz w:val="24"/>
+          <w:szCs w:val="24"/>
+        </w:rPr>
+        <w:t xml:space="preserve">Si la situació és extrema i l’evacuació difícil, s’han de tancar totes les portes entre vosaltres i el fum. Cal tapar totes les possibles entrades de fum amb roba i coixins, posats a les escletxes de les portes. Mulleu-los si teniu aigua. Busqueu una habitació sense foc, amb finestra a l’exterior i , si es pot, cal obri-la una mica, sempre amb la porta tancada.</w:t>
+      </w:r>
+    </w:p>
+    <w:p>
+      <w:pPr>
+        <w:pStyle w:val="Normal"/>
+        <w:widowControl w:val="on"/>
+        <w:tabs>
+          <w:tab w:val="num" w:pos="0"/>
+        </w:tabs>
+        <w:suppressAutoHyphens w:val="true"/>
+        <w:spacing w:after="0" w:before="0"/>
+        <w:ind w:left="0" w:right="0" w:hanging="0"/>
+        <w:outlineLvl w:val="9"/>
+        <w:rPr>
+          <w:rStyle w:val="Normal"/>
+        </w:rPr>
+      </w:pPr>
+      <w:r>
+        <w:rPr>
+          <w:rStyle w:val="Normal"/>
+        </w:rPr>
+        <w:t xml:space="preserve">Evacuació en cas d’incendi:</w:t>
+      </w:r>
     </w:p>
     <w:p>
       <w:pPr>
@@ -2635,7 +2068,7 @@
           <w:sz w:val="24"/>
           <w:szCs w:val="24"/>
         </w:rPr>
-        <w:t xml:space="preserve">Si trobeu foc en una habitació, no s’ha d’obrir la finestra, cal tancar la porta i, si és possible, mullar-la per fora.</w:t>
+        <w:t xml:space="preserve">Si l’incendi és en un pis per sobre del vostre, per regla general es pot procedir a l’evacuació.</w:t>
       </w:r>
     </w:p>
     <w:p>
@@ -2667,7 +2100,7 @@
           <w:sz w:val="24"/>
           <w:szCs w:val="24"/>
         </w:rPr>
-        <w:t xml:space="preserve">S’han d’avisar tot els ocupants de l’edifici.</w:t>
+        <w:t xml:space="preserve">Mai no s’ha d’utilitzar l’ascensor.</w:t>
       </w:r>
     </w:p>
     <w:p>
@@ -2699,7 +2132,7 @@
           <w:sz w:val="24"/>
           <w:szCs w:val="24"/>
         </w:rPr>
-        <w:t xml:space="preserve">Cal avisar als bombers.</w:t>
+        <w:t xml:space="preserve">Si el foc es exterior a l’habitatge i a l’escala hi ha fum, cal no sortir de l’habitatge, s’han de cobrir les escletxes de la porta amb draps mullats, obrir la finestra i donar senyals de presència.</w:t>
       </w:r>
     </w:p>
     <w:p>
@@ -2731,7 +2164,7 @@
           <w:sz w:val="24"/>
           <w:szCs w:val="24"/>
         </w:rPr>
-        <w:t xml:space="preserve">Si hi ha instal·lació de gas s’ha de procurar tancar la clau de pas. Si hi ha bombones de butà o qualsevol altre producte inflamable, s’ha d’intentar allunyar-los de la zona de l’incendi.</w:t>
+        <w:t xml:space="preserve">Si s’intenta sortir d’un lloc, cal temptejar les portes amb la mà per a veure si són calentes. En cas afirmatiu no s’han d’obrir.</w:t>
       </w:r>
     </w:p>
     <w:p>
@@ -2763,30 +2196,150 @@
           <w:sz w:val="24"/>
           <w:szCs w:val="24"/>
         </w:rPr>
-        <w:t xml:space="preserve">Si la situació és extrema i l’evacuació difícil, s’han de tancar totes les portes entre vosaltres i el fum. Cal tapar totes les possibles entrades de fum amb roba i coixins, posats a les escletxes de les portes. Mulleu-los si teniu aigua. Busqueu una habitació sense foc, amb finestra a l’exterior i , si es pot, cal obri-la una mica, sempre amb la porta tancada.</w:t>
-      </w:r>
-    </w:p>
-    <w:p>
-      <w:pPr>
-        <w:pStyle w:val="Normal"/>
-        <w:widowControl w:val="on"/>
-        <w:tabs>
-          <w:tab w:val="num" w:pos="0"/>
-        </w:tabs>
-        <w:suppressAutoHyphens w:val="true"/>
-        <w:spacing w:after="0" w:before="0"/>
-        <w:ind w:left="0" w:right="0" w:hanging="0"/>
-        <w:outlineLvl w:val="9"/>
-        <w:rPr>
-          <w:rStyle w:val="Normal"/>
-        </w:rPr>
-      </w:pPr>
-      <w:r>
-        <w:rPr>
-          <w:rStyle w:val="Normal"/>
-        </w:rPr>
-        <w:t xml:space="preserve">Evacuació en cas d’incendi:</w:t>
-      </w:r>
+        <w:t xml:space="preserve">No s’ha de saltar per la finestra ni despenjar-se amb llençols o flassades.</w:t>
+      </w:r>
+    </w:p>
+    <w:p>
+      <w:pPr>
+        <w:pStyle w:val="List_20_Paragraph"/>
+        <w:widowControl w:val="on"/>
+        <w:numPr>
+          <w:ilvl w:val="0"/>
+          <w:numId w:val="4"/>
+        </w:numPr>
+        <w:tabs>
+          <w:tab w:val="num" w:pos="0"/>
+        </w:tabs>
+        <w:suppressAutoHyphens w:val="true"/>
+        <w:spacing w:after="0" w:before="0"/>
+        <w:ind w:left="720" w:right="0" w:hanging="360"/>
+        <w:outlineLvl w:val="9"/>
+        <w:rPr>
+          <w:rStyle w:val="List_20_Paragraph"/>
+          <w:rFonts w:ascii="Calibri" w:hAnsi="Calibri"/>
+          <w:sz w:val="24"/>
+          <w:szCs w:val="24"/>
+        </w:rPr>
+      </w:pPr>
+      <w:r>
+        <w:rPr>
+          <w:rStyle w:val="List_20_Paragraph"/>
+          <w:rFonts w:ascii="Calibri" w:hAnsi="Calibri"/>
+          <w:sz w:val="24"/>
+          <w:szCs w:val="24"/>
+        </w:rPr>
+        <w:t xml:space="preserve">Quan s’evacua l’edifici no s’han d’agafar pertinences i encara menys tornar a entrar-hi a buscar-ne.</w:t>
+      </w:r>
+    </w:p>
+    <w:p>
+      <w:pPr>
+        <w:pStyle w:val="List_20_Paragraph"/>
+        <w:widowControl w:val="on"/>
+        <w:numPr>
+          <w:ilvl w:val="0"/>
+          <w:numId w:val="4"/>
+        </w:numPr>
+        <w:tabs>
+          <w:tab w:val="num" w:pos="0"/>
+        </w:tabs>
+        <w:suppressAutoHyphens w:val="true"/>
+        <w:spacing w:after="0" w:before="0"/>
+        <w:ind w:left="720" w:right="0" w:hanging="360"/>
+        <w:outlineLvl w:val="9"/>
+        <w:rPr>
+          <w:rStyle w:val="List_20_Paragraph"/>
+          <w:rFonts w:ascii="Calibri" w:hAnsi="Calibri"/>
+          <w:sz w:val="24"/>
+          <w:szCs w:val="24"/>
+        </w:rPr>
+      </w:pPr>
+      <w:r>
+        <w:rPr>
+          <w:rStyle w:val="List_20_Paragraph"/>
+          <w:rFonts w:ascii="Calibri" w:hAnsi="Calibri"/>
+          <w:sz w:val="24"/>
+          <w:szCs w:val="24"/>
+        </w:rPr>
+        <w:t xml:space="preserve">Si la via d’escapament passa per llocs on hi ha fum, cal ajupir-se i caminar a quatre grapes. A les zones baixes hi ha més oxigen i menys gasos tòxics. Cal retenir la respiració i tancar els ulls tant com es pugui.</w:t>
+      </w:r>
+    </w:p>
+    <w:p>
+      <w:pPr>
+        <w:pStyle w:val="List_20_Paragraph"/>
+        <w:widowControl w:val="on"/>
+        <w:numPr>
+          <w:ilvl w:val="0"/>
+          <w:numId w:val="4"/>
+        </w:numPr>
+        <w:tabs>
+          <w:tab w:val="num" w:pos="0"/>
+        </w:tabs>
+        <w:suppressAutoHyphens w:val="true"/>
+        <w:spacing w:after="0" w:before="0"/>
+        <w:ind w:left="720" w:right="0" w:hanging="360"/>
+        <w:outlineLvl w:val="9"/>
+        <w:rPr>
+          <w:rStyle w:val="List_20_Paragraph"/>
+          <w:rFonts w:ascii="Calibri" w:hAnsi="Calibri"/>
+          <w:sz w:val="24"/>
+          <w:szCs w:val="24"/>
+        </w:rPr>
+      </w:pPr>
+      <w:r>
+        <w:rPr>
+          <w:rStyle w:val="List_20_Paragraph"/>
+          <w:rFonts w:ascii="Calibri" w:hAnsi="Calibri"/>
+          <w:sz w:val="24"/>
+          <w:szCs w:val="24"/>
+        </w:rPr>
+        <w:t xml:space="preserve">Llevat de casos en que sigui impossible sortir, l’evacuació sempre s’ha de fer cap avall, mai cap amunt.</w:t>
+      </w:r>
+    </w:p>
+    <w:p>
+      <w:pPr>
+        <w:pStyle w:val="Normal"/>
+        <w:widowControl w:val="on"/>
+        <w:tabs>
+          <w:tab w:val="num" w:pos="0"/>
+        </w:tabs>
+        <w:suppressAutoHyphens w:val="true"/>
+        <w:spacing w:after="0" w:before="0"/>
+        <w:ind w:left="0" w:right="0" w:hanging="0"/>
+        <w:outlineLvl w:val="9"/>
+        <w:rPr>
+          <w:rStyle w:val="Normal"/>
+        </w:rPr>
+      </w:pPr>
+    </w:p>
+    <w:p>
+      <w:pPr>
+        <w:pStyle w:val="Heading_20_3"/>
+        <w:widowControl w:val="on"/>
+        <w:numPr>
+          <w:numId w:val="0"/>
+        </w:numPr>
+        <w:tabs>
+          <w:tab w:val="num" w:pos="0"/>
+        </w:tabs>
+        <w:suppressAutoHyphens w:val="true"/>
+        <w:ind w:left="0" w:right="0" w:hanging="0"/>
+        <w:outlineLvl w:val="9"/>
+        <w:rPr>
+          <w:rStyle w:val="Heading_20_3"/>
+          <w:sz w:val="32"/>
+          <w:szCs w:val="32"/>
+        </w:rPr>
+      </w:pPr>
+      <w:bookmarkStart w:id="1" w:name="_Toc297976126"/>
+      <w:r>
+        <w:rPr>
+          <w:rStyle w:val="Heading_20_3"/>
+          <w:sz w:val="32"/>
+          <w:szCs w:val="32"/>
+        </w:rPr>
+        <w:t xml:space="preserve">Accions en cas de fuita d’aigua</w:t>
+      </w:r>
+      <w:bookmarkEnd w:id="1"/>
     </w:p>
     <w:p>
       <w:pPr>
@@ -2821,19 +2374,23 @@
         <w:outlineLvl w:val="9"/>
         <w:rPr>
           <w:rStyle w:val="List_20_Paragraph"/>
-          <w:rFonts w:ascii="Calibri" w:hAnsi="Calibri"/>
-          <w:sz w:val="24"/>
-          <w:szCs w:val="24"/>
-        </w:rPr>
-      </w:pPr>
-      <w:r>
-        <w:rPr>
-          <w:rStyle w:val="List_20_Paragraph"/>
-          <w:rFonts w:ascii="Calibri" w:hAnsi="Calibri"/>
-          <w:sz w:val="24"/>
-          <w:szCs w:val="24"/>
-        </w:rPr>
-        <w:t xml:space="preserve">Si l’incendi és en un pis per sobre del vostre, per regla general es pot procedir a l’evacuació.</w:t>
+        </w:rPr>
+      </w:pPr>
+      <w:r>
+        <w:rPr>
+          <w:rFonts w:ascii="Calibri" w:hAnsi="Calibri"/>
+          <w:sz w:val="24"/>
+          <w:szCs w:val="24"/>
+        </w:rPr>
+        <w:t xml:space="preserve">S’ha de tancar l’aixeta de pas de l’aigua. Si la fuita te lloc abans de la aixeta de pas, aleshores s’ha de tancar l’aixeta a la sortida del comptador de l’aigua. Si la fuita es </w:t>
+      </w:r>
+      <w:r>
+        <w:rPr>
+          <w:rFonts w:ascii="Calibri" w:hAnsi="Calibri"/>
+          <w:sz w:val="24"/>
+          <w:szCs w:val="24"/>
+        </w:rPr>
+        <w:t xml:space="preserve">localitza abans del comptador, aleshores s’ha de tancar a clau de pas general de l’edifici i comunicar l’avaria a la companyia subministradora.</w:t>
       </w:r>
     </w:p>
     <w:p>
@@ -2865,7 +2422,7 @@
           <w:sz w:val="24"/>
           <w:szCs w:val="24"/>
         </w:rPr>
-        <w:t xml:space="preserve">Mai no s’ha d’utilitzar l’ascensor.</w:t>
+        <w:t xml:space="preserve">S’ha de desconnectar la instal·lació elèctrica.</w:t>
       </w:r>
     </w:p>
     <w:p>
@@ -2897,7 +2454,7 @@
           <w:sz w:val="24"/>
           <w:szCs w:val="24"/>
         </w:rPr>
-        <w:t xml:space="preserve">Si el foc es exterior a l’habitatge i a l’escala hi ha fum, cal no sortir de l’habitatge, s’han de cobrir les escletxes de la porta amb draps mullats, obrir la finestra i donar senyals de presència.</w:t>
+        <w:t xml:space="preserve">S’ha de recollir l’aigua el més aviat possible, evitant embassaments que podrien afectar a elements de l’edifici.</w:t>
       </w:r>
     </w:p>
     <w:p>
@@ -2929,135 +2486,7 @@
           <w:sz w:val="24"/>
           <w:szCs w:val="24"/>
         </w:rPr>
-        <w:t xml:space="preserve">Si s’intenta sortir d’un lloc, cal temptejar les portes amb la mà per a veure si són calentes. En cas afirmatiu no s’han d’obrir.</w:t>
-      </w:r>
-    </w:p>
-    <w:p>
-      <w:pPr>
-        <w:pStyle w:val="List_20_Paragraph"/>
-        <w:widowControl w:val="on"/>
-        <w:numPr>
-          <w:ilvl w:val="0"/>
-          <w:numId w:val="5"/>
-        </w:numPr>
-        <w:tabs>
-          <w:tab w:val="num" w:pos="0"/>
-        </w:tabs>
-        <w:suppressAutoHyphens w:val="true"/>
-        <w:spacing w:after="0" w:before="0"/>
-        <w:ind w:left="720" w:right="0" w:hanging="360"/>
-        <w:outlineLvl w:val="9"/>
-        <w:rPr>
-          <w:rStyle w:val="List_20_Paragraph"/>
-          <w:rFonts w:ascii="Calibri" w:hAnsi="Calibri"/>
-          <w:sz w:val="24"/>
-          <w:szCs w:val="24"/>
-        </w:rPr>
-      </w:pPr>
-      <w:r>
-        <w:rPr>
-          <w:rStyle w:val="List_20_Paragraph"/>
-          <w:rFonts w:ascii="Calibri" w:hAnsi="Calibri"/>
-          <w:sz w:val="24"/>
-          <w:szCs w:val="24"/>
-        </w:rPr>
-        <w:t xml:space="preserve">No s’ha de saltar per la finestra ni despenjar-se amb llençols o flassades.</w:t>
-      </w:r>
-    </w:p>
-    <w:p>
-      <w:pPr>
-        <w:pStyle w:val="List_20_Paragraph"/>
-        <w:widowControl w:val="on"/>
-        <w:numPr>
-          <w:ilvl w:val="0"/>
-          <w:numId w:val="5"/>
-        </w:numPr>
-        <w:tabs>
-          <w:tab w:val="num" w:pos="0"/>
-        </w:tabs>
-        <w:suppressAutoHyphens w:val="true"/>
-        <w:spacing w:after="0" w:before="0"/>
-        <w:ind w:left="720" w:right="0" w:hanging="360"/>
-        <w:outlineLvl w:val="9"/>
-        <w:rPr>
-          <w:rStyle w:val="List_20_Paragraph"/>
-          <w:rFonts w:ascii="Calibri" w:hAnsi="Calibri"/>
-          <w:sz w:val="24"/>
-          <w:szCs w:val="24"/>
-        </w:rPr>
-      </w:pPr>
-      <w:r>
-        <w:rPr>
-          <w:rStyle w:val="List_20_Paragraph"/>
-          <w:rFonts w:ascii="Calibri" w:hAnsi="Calibri"/>
-          <w:sz w:val="24"/>
-          <w:szCs w:val="24"/>
-        </w:rPr>
-        <w:t xml:space="preserve">Quan s’evacua l’edifici no s’han d’agafar pertinences i encara menys tornar a entrar-hi a buscar-ne.</w:t>
-      </w:r>
-    </w:p>
-    <w:p>
-      <w:pPr>
-        <w:pStyle w:val="List_20_Paragraph"/>
-        <w:widowControl w:val="on"/>
-        <w:numPr>
-          <w:ilvl w:val="0"/>
-          <w:numId w:val="5"/>
-        </w:numPr>
-        <w:tabs>
-          <w:tab w:val="num" w:pos="0"/>
-        </w:tabs>
-        <w:suppressAutoHyphens w:val="true"/>
-        <w:spacing w:after="0" w:before="0"/>
-        <w:ind w:left="720" w:right="0" w:hanging="360"/>
-        <w:outlineLvl w:val="9"/>
-        <w:rPr>
-          <w:rStyle w:val="List_20_Paragraph"/>
-          <w:rFonts w:ascii="Calibri" w:hAnsi="Calibri"/>
-          <w:sz w:val="24"/>
-          <w:szCs w:val="24"/>
-        </w:rPr>
-      </w:pPr>
-      <w:r>
-        <w:rPr>
-          <w:rStyle w:val="List_20_Paragraph"/>
-          <w:rFonts w:ascii="Calibri" w:hAnsi="Calibri"/>
-          <w:sz w:val="24"/>
-          <w:szCs w:val="24"/>
-        </w:rPr>
-        <w:t xml:space="preserve">Si la via d’escapament passa per llocs on hi ha fum, cal ajupir-se i caminar a quatre grapes. A les zones baixes hi ha més oxigen i menys gasos tòxics. Cal retenir la respiració i tancar els ulls tant com es pugui.</w:t>
-      </w:r>
-    </w:p>
-    <w:p>
-      <w:pPr>
-        <w:pStyle w:val="List_20_Paragraph"/>
-        <w:widowControl w:val="on"/>
-        <w:numPr>
-          <w:ilvl w:val="0"/>
-          <w:numId w:val="5"/>
-        </w:numPr>
-        <w:tabs>
-          <w:tab w:val="num" w:pos="0"/>
-        </w:tabs>
-        <w:suppressAutoHyphens w:val="true"/>
-        <w:spacing w:after="0" w:before="0"/>
-        <w:ind w:left="720" w:right="0" w:hanging="360"/>
-        <w:outlineLvl w:val="9"/>
-        <w:rPr>
-          <w:rStyle w:val="List_20_Paragraph"/>
-          <w:rFonts w:ascii="Calibri" w:hAnsi="Calibri"/>
-          <w:sz w:val="24"/>
-          <w:szCs w:val="24"/>
-        </w:rPr>
-      </w:pPr>
-      <w:r>
-        <w:rPr>
-          <w:rStyle w:val="List_20_Paragraph"/>
-          <w:rFonts w:ascii="Calibri" w:hAnsi="Calibri"/>
-          <w:sz w:val="24"/>
-          <w:szCs w:val="24"/>
-        </w:rPr>
-        <w:t xml:space="preserve">Llevat de casos en que sigui impossible sortir, l’evacuació sempre s’ha de fer cap avall, mai cap amunt.</w:t>
+        <w:t xml:space="preserve">Procurar moure’s amb cura per a evitar caigudes.</w:t>
       </w:r>
     </w:p>
     <w:p>
@@ -3095,14 +2524,14 @@
           <w:szCs w:val="32"/>
         </w:rPr>
       </w:pPr>
-      <w:bookmarkStart w:id="1" w:name="_Toc297976126"/>
+      <w:bookmarkStart w:id="1" w:name="_Toc297976127"/>
       <w:r>
         <w:rPr>
           <w:rStyle w:val="Heading_20_3"/>
           <w:sz w:val="32"/>
           <w:szCs w:val="32"/>
         </w:rPr>
-        <w:t xml:space="preserve">Accions en cas de fuita d’aigua</w:t>
+        <w:t xml:space="preserve">Accions en cas de fallida del subministrament elèctric</w:t>
       </w:r>
       <w:bookmarkEnd w:id="1"/>
     </w:p>
@@ -3139,23 +2568,19 @@
         <w:outlineLvl w:val="9"/>
         <w:rPr>
           <w:rStyle w:val="List_20_Paragraph"/>
-        </w:rPr>
-      </w:pPr>
-      <w:r>
-        <w:rPr>
-          <w:rFonts w:ascii="Calibri" w:hAnsi="Calibri"/>
-          <w:sz w:val="24"/>
-          <w:szCs w:val="24"/>
-        </w:rPr>
-        <w:t xml:space="preserve">S’ha de tancar l’aixeta de pas de l’aigua. Si la fuita te lloc abans de la aixeta de pas, aleshores s’ha de tancar l’aixeta a la sortida del comptador de l’aigua. Si la fuita es </w:t>
-      </w:r>
-      <w:r>
-        <w:rPr>
-          <w:rFonts w:ascii="Calibri" w:hAnsi="Calibri"/>
-          <w:sz w:val="24"/>
-          <w:szCs w:val="24"/>
-        </w:rPr>
-        <w:t xml:space="preserve">localitza abans del comptador, aleshores s’ha de tancar a clau de pas general de l’edifici i comunicar l’avaria a la companyia subministradora.</w:t>
+          <w:rFonts w:ascii="Calibri" w:hAnsi="Calibri"/>
+          <w:sz w:val="24"/>
+          <w:szCs w:val="24"/>
+        </w:rPr>
+      </w:pPr>
+      <w:r>
+        <w:rPr>
+          <w:rStyle w:val="List_20_Paragraph"/>
+          <w:rFonts w:ascii="Calibri" w:hAnsi="Calibri"/>
+          <w:sz w:val="24"/>
+          <w:szCs w:val="24"/>
+        </w:rPr>
+        <w:t xml:space="preserve">S’ha de tancar l’interruptor general de la vivenda o local.</w:t>
       </w:r>
     </w:p>
     <w:p>
@@ -3187,71 +2612,7 @@
           <w:sz w:val="24"/>
           <w:szCs w:val="24"/>
         </w:rPr>
-        <w:t xml:space="preserve">S’ha de desconnectar la instal·lació elèctrica.</w:t>
-      </w:r>
-    </w:p>
-    <w:p>
-      <w:pPr>
-        <w:pStyle w:val="List_20_Paragraph"/>
-        <w:widowControl w:val="on"/>
-        <w:numPr>
-          <w:ilvl w:val="0"/>
-          <w:numId w:val="6"/>
-        </w:numPr>
-        <w:tabs>
-          <w:tab w:val="num" w:pos="0"/>
-        </w:tabs>
-        <w:suppressAutoHyphens w:val="true"/>
-        <w:spacing w:after="0" w:before="0"/>
-        <w:ind w:left="720" w:right="0" w:hanging="360"/>
-        <w:outlineLvl w:val="9"/>
-        <w:rPr>
-          <w:rStyle w:val="List_20_Paragraph"/>
-          <w:rFonts w:ascii="Calibri" w:hAnsi="Calibri"/>
-          <w:sz w:val="24"/>
-          <w:szCs w:val="24"/>
-        </w:rPr>
-      </w:pPr>
-      <w:r>
-        <w:rPr>
-          <w:rStyle w:val="List_20_Paragraph"/>
-          <w:rFonts w:ascii="Calibri" w:hAnsi="Calibri"/>
-          <w:sz w:val="24"/>
-          <w:szCs w:val="24"/>
-        </w:rPr>
-        <w:t xml:space="preserve">S’ha de recollir l’aigua el més aviat possible, evitant embassaments que podrien afectar a elements de l’edifici.</w:t>
-      </w:r>
-    </w:p>
-    <w:p>
-      <w:pPr>
-        <w:pStyle w:val="List_20_Paragraph"/>
-        <w:widowControl w:val="on"/>
-        <w:numPr>
-          <w:ilvl w:val="0"/>
-          <w:numId w:val="6"/>
-        </w:numPr>
-        <w:tabs>
-          <w:tab w:val="num" w:pos="0"/>
-        </w:tabs>
-        <w:suppressAutoHyphens w:val="true"/>
-        <w:spacing w:after="0" w:before="0"/>
-        <w:ind w:left="720" w:right="0" w:hanging="360"/>
-        <w:outlineLvl w:val="9"/>
-        <w:rPr>
-          <w:rStyle w:val="List_20_Paragraph"/>
-          <w:rFonts w:ascii="Calibri" w:hAnsi="Calibri"/>
-          <w:sz w:val="24"/>
-          <w:szCs w:val="24"/>
-        </w:rPr>
-      </w:pPr>
-      <w:r>
-        <w:rPr>
-          <w:rStyle w:val="List_20_Paragraph"/>
-          <w:rFonts w:ascii="Calibri" w:hAnsi="Calibri"/>
-          <w:sz w:val="24"/>
-          <w:szCs w:val="24"/>
-        </w:rPr>
-        <w:t xml:space="preserve">Procurar moure’s amb cura per a evitar caigudes.</w:t>
+        <w:t xml:space="preserve">S’ha de comunicar l’avaria a la companyia subministradora.</w:t>
       </w:r>
     </w:p>
     <w:p>
@@ -3289,14 +2650,14 @@
           <w:szCs w:val="32"/>
         </w:rPr>
       </w:pPr>
-      <w:bookmarkStart w:id="1" w:name="_Toc297976127"/>
+      <w:bookmarkStart w:id="1" w:name="_Toc297976128"/>
       <w:r>
         <w:rPr>
           <w:rStyle w:val="Heading_20_3"/>
           <w:sz w:val="32"/>
           <w:szCs w:val="32"/>
         </w:rPr>
-        <w:t xml:space="preserve">Accions en cas de fallida del subministrament elèctric</w:t>
+        <w:t xml:space="preserve">Accions en cas de ventades</w:t>
       </w:r>
       <w:bookmarkEnd w:id="1"/>
     </w:p>
@@ -3345,7 +2706,7 @@
           <w:sz w:val="24"/>
           <w:szCs w:val="24"/>
         </w:rPr>
-        <w:t xml:space="preserve">S’ha de tancar l’interruptor general de la vivenda o local.</w:t>
+        <w:t xml:space="preserve">Tancar les portes i les finestres</w:t>
       </w:r>
     </w:p>
     <w:p>
@@ -3377,7 +2738,71 @@
           <w:sz w:val="24"/>
           <w:szCs w:val="24"/>
         </w:rPr>
-        <w:t xml:space="preserve">S’ha de comunicar l’avaria a la companyia subministradora.</w:t>
+        <w:t xml:space="preserve">Recollir i subjectar les persianes i finestrons. S’han de recollir els tendals.</w:t>
+      </w:r>
+    </w:p>
+    <w:p>
+      <w:pPr>
+        <w:pStyle w:val="List_20_Paragraph"/>
+        <w:widowControl w:val="on"/>
+        <w:numPr>
+          <w:ilvl w:val="0"/>
+          <w:numId w:val="7"/>
+        </w:numPr>
+        <w:tabs>
+          <w:tab w:val="num" w:pos="0"/>
+        </w:tabs>
+        <w:suppressAutoHyphens w:val="true"/>
+        <w:spacing w:after="0" w:before="0"/>
+        <w:ind w:left="720" w:right="0" w:hanging="360"/>
+        <w:outlineLvl w:val="9"/>
+        <w:rPr>
+          <w:rStyle w:val="List_20_Paragraph"/>
+          <w:rFonts w:ascii="Calibri" w:hAnsi="Calibri"/>
+          <w:sz w:val="24"/>
+          <w:szCs w:val="24"/>
+        </w:rPr>
+      </w:pPr>
+      <w:r>
+        <w:rPr>
+          <w:rStyle w:val="List_20_Paragraph"/>
+          <w:rFonts w:ascii="Calibri" w:hAnsi="Calibri"/>
+          <w:sz w:val="24"/>
+          <w:szCs w:val="24"/>
+        </w:rPr>
+        <w:t xml:space="preserve">Enretirar dels llocs exposats al vent els testos o d’altres objectes que puguin caure a l’exterior.</w:t>
+      </w:r>
+    </w:p>
+    <w:p>
+      <w:pPr>
+        <w:pStyle w:val="List_20_Paragraph"/>
+        <w:widowControl w:val="on"/>
+        <w:numPr>
+          <w:ilvl w:val="0"/>
+          <w:numId w:val="7"/>
+        </w:numPr>
+        <w:tabs>
+          <w:tab w:val="num" w:pos="0"/>
+        </w:tabs>
+        <w:suppressAutoHyphens w:val="true"/>
+        <w:spacing w:after="0" w:before="0"/>
+        <w:ind w:left="720" w:right="0" w:hanging="360"/>
+        <w:outlineLvl w:val="9"/>
+        <w:rPr>
+          <w:rStyle w:val="List_20_Paragraph"/>
+          <w:rFonts w:ascii="Calibri" w:hAnsi="Calibri"/>
+          <w:sz w:val="24"/>
+          <w:szCs w:val="24"/>
+        </w:rPr>
+      </w:pPr>
+      <w:r>
+        <w:rPr>
+          <w:rStyle w:val="List_20_Paragraph"/>
+          <w:rFonts w:ascii="Calibri" w:hAnsi="Calibri"/>
+          <w:sz w:val="24"/>
+          <w:szCs w:val="24"/>
+        </w:rPr>
+        <w:t xml:space="preserve">Després de la ventada s’ha de comprovar que no hagin quedat objectes amb risc de despreniment com ara teules, antenes, etc.</w:t>
       </w:r>
     </w:p>
     <w:p>
@@ -3415,14 +2840,14 @@
           <w:szCs w:val="32"/>
         </w:rPr>
       </w:pPr>
-      <w:bookmarkStart w:id="1" w:name="_Toc297976128"/>
+      <w:bookmarkStart w:id="1" w:name="_Toc297976129"/>
       <w:r>
         <w:rPr>
           <w:rStyle w:val="Heading_20_3"/>
           <w:sz w:val="32"/>
           <w:szCs w:val="32"/>
         </w:rPr>
-        <w:t xml:space="preserve">Accions en cas de ventades</w:t>
+        <w:t xml:space="preserve">Accions en cas d’inundació</w:t>
       </w:r>
       <w:bookmarkEnd w:id="1"/>
     </w:p>
@@ -3471,7 +2896,7 @@
           <w:sz w:val="24"/>
           <w:szCs w:val="24"/>
         </w:rPr>
-        <w:t xml:space="preserve">Tancar les portes i les finestres</w:t>
+        <w:t xml:space="preserve">Taponar les portes que accedeixin al carrer.</w:t>
       </w:r>
     </w:p>
     <w:p>
@@ -3503,7 +2928,7 @@
           <w:sz w:val="24"/>
           <w:szCs w:val="24"/>
         </w:rPr>
-        <w:t xml:space="preserve">Recollir i subjectar les persianes i finestrons. S’han de recollir els tendals.</w:t>
+        <w:t xml:space="preserve">Desconnectar la instal·lació elèctrica</w:t>
       </w:r>
     </w:p>
     <w:p>
@@ -3535,7 +2960,7 @@
           <w:sz w:val="24"/>
           <w:szCs w:val="24"/>
         </w:rPr>
-        <w:t xml:space="preserve">Enretirar dels llocs exposats al vent els testos o d’altres objectes que puguin caure a l’exterior.</w:t>
+        <w:t xml:space="preserve">No s’ha de frenar el pas de l’aigua, ja que aquesta es pot acumular i provocar danys estructurals a l’edifici.</w:t>
       </w:r>
     </w:p>
     <w:p>
@@ -3567,28 +2992,12 @@
           <w:sz w:val="24"/>
           <w:szCs w:val="24"/>
         </w:rPr>
-        <w:t xml:space="preserve">Després de la ventada s’ha de comprovar que no hagin quedat objectes amb risc de despreniment com ara teules, antenes, etc.</w:t>
-      </w:r>
-    </w:p>
-    <w:p>
-      <w:pPr>
-        <w:pStyle w:val="Normal"/>
-        <w:widowControl w:val="on"/>
-        <w:tabs>
-          <w:tab w:val="num" w:pos="0"/>
-        </w:tabs>
-        <w:suppressAutoHyphens w:val="true"/>
-        <w:spacing w:after="0" w:before="0"/>
-        <w:ind w:left="0" w:right="0" w:hanging="0"/>
-        <w:outlineLvl w:val="9"/>
-        <w:rPr>
-          <w:rStyle w:val="Normal"/>
-        </w:rPr>
-      </w:pPr>
-    </w:p>
-    <w:p>
-      <w:pPr>
-        <w:pStyle w:val="Heading_20_3"/>
+        <w:t xml:space="preserve">Si la situació és extrema s’han d’ocupar les parts altes de l’immoble.</w:t>
+      </w:r>
+    </w:p>
+    <w:p>
+      <w:pPr>
+        <w:pStyle w:val="Heading_20_2"/>
         <w:widowControl w:val="on"/>
         <w:numPr>
           <w:numId w:val="0"/>
@@ -3600,19 +3009,39 @@
         <w:ind w:left="0" w:right="0" w:hanging="0"/>
         <w:outlineLvl w:val="9"/>
         <w:rPr>
+          <w:rStyle w:val="Heading_20_2"/>
+          <w:sz w:val="24"/>
+          <w:szCs w:val="24"/>
+        </w:rPr>
+      </w:pPr>
+    </w:p>
+    <w:p>
+      <w:pPr>
+        <w:pStyle w:val="Heading_20_3"/>
+        <w:widowControl w:val="on"/>
+        <w:numPr>
+          <w:numId w:val="0"/>
+        </w:numPr>
+        <w:tabs>
+          <w:tab w:val="num" w:pos="0"/>
+        </w:tabs>
+        <w:suppressAutoHyphens w:val="true"/>
+        <w:ind w:left="0" w:right="0" w:hanging="0"/>
+        <w:outlineLvl w:val="9"/>
+        <w:rPr>
           <w:rStyle w:val="Heading_20_3"/>
           <w:sz w:val="32"/>
           <w:szCs w:val="32"/>
         </w:rPr>
       </w:pPr>
-      <w:bookmarkStart w:id="1" w:name="_Toc297976129"/>
+      <w:bookmarkStart w:id="1" w:name="_Toc297976130"/>
       <w:r>
         <w:rPr>
           <w:rStyle w:val="Heading_20_3"/>
           <w:sz w:val="32"/>
           <w:szCs w:val="32"/>
         </w:rPr>
-        <w:t xml:space="preserve">Accions en cas d’inundació</w:t>
+        <w:t xml:space="preserve">Accions en cas de gran nevada</w:t>
       </w:r>
       <w:bookmarkEnd w:id="1"/>
     </w:p>
@@ -3661,7 +3090,7 @@
           <w:sz w:val="24"/>
           <w:szCs w:val="24"/>
         </w:rPr>
-        <w:t xml:space="preserve">Taponar les portes que accedeixin al carrer.</w:t>
+        <w:t xml:space="preserve">Comprovar que les ventilacions no quedin obturades.</w:t>
       </w:r>
     </w:p>
     <w:p>
@@ -3693,7 +3122,7 @@
           <w:sz w:val="24"/>
           <w:szCs w:val="24"/>
         </w:rPr>
-        <w:t xml:space="preserve">Desconnectar la instal·lació elèctrica</w:t>
+        <w:t xml:space="preserve">No s’ha de llençar la neu de la coberta al carrer. S’ha de desfer amb sal o potassa.</w:t>
       </w:r>
     </w:p>
     <w:p>
@@ -3725,44 +3154,31 @@
           <w:sz w:val="24"/>
           <w:szCs w:val="24"/>
         </w:rPr>
-        <w:t xml:space="preserve">No s’ha de frenar el pas de l’aigua, ja que aquesta es pot acumular i provocar danys estructurals a l’edifici.</w:t>
+        <w:t xml:space="preserve">S’han de recollir els tendals.</w:t>
       </w:r>
     </w:p>
     <w:p>
       <w:pPr>
         <w:pStyle w:val="List_20_Paragraph"/>
         <w:widowControl w:val="on"/>
-        <w:numPr>
-          <w:ilvl w:val="0"/>
-          <w:numId w:val="9"/>
-        </w:numPr>
-        <w:tabs>
-          <w:tab w:val="num" w:pos="0"/>
-        </w:tabs>
-        <w:suppressAutoHyphens w:val="true"/>
-        <w:spacing w:after="0" w:before="0"/>
-        <w:ind w:left="720" w:right="0" w:hanging="360"/>
-        <w:outlineLvl w:val="9"/>
-        <w:rPr>
-          <w:rStyle w:val="List_20_Paragraph"/>
-          <w:rFonts w:ascii="Calibri" w:hAnsi="Calibri"/>
-          <w:sz w:val="24"/>
-          <w:szCs w:val="24"/>
-        </w:rPr>
-      </w:pPr>
-      <w:r>
-        <w:rPr>
-          <w:rStyle w:val="List_20_Paragraph"/>
-          <w:rFonts w:ascii="Calibri" w:hAnsi="Calibri"/>
-          <w:sz w:val="24"/>
-          <w:szCs w:val="24"/>
-        </w:rPr>
-        <w:t xml:space="preserve">Si la situació és extrema s’han d’ocupar les parts altes de l’immoble.</w:t>
-      </w:r>
-    </w:p>
-    <w:p>
-      <w:pPr>
-        <w:pStyle w:val="Heading_20_2"/>
+        <w:tabs>
+          <w:tab w:val="num" w:pos="720"/>
+        </w:tabs>
+        <w:suppressAutoHyphens w:val="true"/>
+        <w:spacing w:after="0" w:before="0"/>
+        <w:ind w:left="720" w:right="0" w:hanging="0"/>
+        <w:outlineLvl w:val="9"/>
+        <w:rPr>
+          <w:rStyle w:val="List_20_Paragraph"/>
+          <w:rFonts w:ascii="Calibri" w:hAnsi="Calibri"/>
+          <w:sz w:val="24"/>
+          <w:szCs w:val="24"/>
+        </w:rPr>
+      </w:pPr>
+    </w:p>
+    <w:p>
+      <w:pPr>
+        <w:pStyle w:val="Heading_20_3"/>
         <w:widowControl w:val="on"/>
         <w:numPr>
           <w:numId w:val="0"/>
@@ -3774,11 +3190,10 @@
         <w:ind w:left="0" w:right="0" w:hanging="0"/>
         <w:outlineLvl w:val="9"/>
         <w:rPr>
-          <w:rStyle w:val="Heading_20_2"/>
-          <w:sz w:val="24"/>
-          <w:szCs w:val="24"/>
-        </w:rPr>
-      </w:pPr>
+          <w:rStyle w:val="Heading_20_3"/>
+        </w:rPr>
+      </w:pPr>
+      <w:bookmarkStart w:id="1" w:name="_Toc297976131"/>
     </w:p>
     <w:p>
       <w:pPr>
@@ -3799,14 +3214,13 @@
           <w:szCs w:val="32"/>
         </w:rPr>
       </w:pPr>
-      <w:bookmarkStart w:id="1" w:name="_Toc297976130"/>
       <w:r>
         <w:rPr>
           <w:rStyle w:val="Heading_20_3"/>
           <w:sz w:val="32"/>
           <w:szCs w:val="32"/>
         </w:rPr>
-        <w:t xml:space="preserve">Accions en cas de gran nevada</w:t>
+        <w:t xml:space="preserve">Accions en cas de calamarçada</w:t>
       </w:r>
       <w:bookmarkEnd w:id="1"/>
     </w:p>
@@ -3855,7 +3269,7 @@
           <w:sz w:val="24"/>
           <w:szCs w:val="24"/>
         </w:rPr>
-        <w:t xml:space="preserve">Comprovar que les ventilacions no quedin obturades.</w:t>
+        <w:t xml:space="preserve">S’ha d’evitar que els canalons i les buneres quedin obstruïts.</w:t>
       </w:r>
     </w:p>
     <w:p>
@@ -3887,57 +3301,22 @@
           <w:sz w:val="24"/>
           <w:szCs w:val="24"/>
         </w:rPr>
-        <w:t xml:space="preserve">No s’ha de llençar la neu de la coberta al carrer. S’ha de desfer amb sal o potassa.</w:t>
-      </w:r>
-    </w:p>
-    <w:p>
-      <w:pPr>
-        <w:pStyle w:val="List_20_Paragraph"/>
-        <w:widowControl w:val="on"/>
-        <w:numPr>
-          <w:ilvl w:val="0"/>
-          <w:numId w:val="10"/>
-        </w:numPr>
-        <w:tabs>
-          <w:tab w:val="num" w:pos="0"/>
-        </w:tabs>
-        <w:suppressAutoHyphens w:val="true"/>
-        <w:spacing w:after="0" w:before="0"/>
-        <w:ind w:left="720" w:right="0" w:hanging="360"/>
-        <w:outlineLvl w:val="9"/>
-        <w:rPr>
-          <w:rStyle w:val="List_20_Paragraph"/>
-          <w:rFonts w:ascii="Calibri" w:hAnsi="Calibri"/>
-          <w:sz w:val="24"/>
-          <w:szCs w:val="24"/>
-        </w:rPr>
-      </w:pPr>
-      <w:r>
-        <w:rPr>
-          <w:rStyle w:val="List_20_Paragraph"/>
-          <w:rFonts w:ascii="Calibri" w:hAnsi="Calibri"/>
-          <w:sz w:val="24"/>
-          <w:szCs w:val="24"/>
-        </w:rPr>
         <w:t xml:space="preserve">S’han de recollir els tendals.</w:t>
       </w:r>
     </w:p>
     <w:p>
       <w:pPr>
-        <w:pStyle w:val="List_20_Paragraph"/>
-        <w:widowControl w:val="on"/>
-        <w:tabs>
-          <w:tab w:val="num" w:pos="720"/>
-        </w:tabs>
-        <w:suppressAutoHyphens w:val="true"/>
-        <w:spacing w:after="0" w:before="0"/>
-        <w:ind w:left="720" w:right="0" w:hanging="0"/>
-        <w:outlineLvl w:val="9"/>
-        <w:rPr>
-          <w:rStyle w:val="List_20_Paragraph"/>
-          <w:rFonts w:ascii="Calibri" w:hAnsi="Calibri"/>
-          <w:sz w:val="24"/>
-          <w:szCs w:val="24"/>
+        <w:pStyle w:val="Normal"/>
+        <w:widowControl w:val="on"/>
+        <w:tabs>
+          <w:tab w:val="num" w:pos="0"/>
+        </w:tabs>
+        <w:suppressAutoHyphens w:val="true"/>
+        <w:spacing w:after="0" w:before="0"/>
+        <w:ind w:left="0" w:right="0" w:hanging="0"/>
+        <w:outlineLvl w:val="9"/>
+        <w:rPr>
+          <w:rStyle w:val="Normal"/>
         </w:rPr>
       </w:pPr>
     </w:p>
@@ -3956,36 +3335,18 @@
         <w:outlineLvl w:val="9"/>
         <w:rPr>
           <w:rStyle w:val="Heading_20_3"/>
-        </w:rPr>
-      </w:pPr>
-      <w:bookmarkStart w:id="1" w:name="_Toc297976131"/>
-    </w:p>
-    <w:p>
-      <w:pPr>
-        <w:pStyle w:val="Heading_20_3"/>
-        <w:widowControl w:val="on"/>
-        <w:numPr>
-          <w:numId w:val="0"/>
-        </w:numPr>
-        <w:tabs>
-          <w:tab w:val="num" w:pos="0"/>
-        </w:tabs>
-        <w:suppressAutoHyphens w:val="true"/>
-        <w:ind w:left="0" w:right="0" w:hanging="0"/>
-        <w:outlineLvl w:val="9"/>
+          <w:sz w:val="32"/>
+          <w:szCs w:val="32"/>
+        </w:rPr>
+      </w:pPr>
+      <w:bookmarkStart w:id="1" w:name="_Toc297976132"/>
+      <w:r>
         <w:rPr>
           <w:rStyle w:val="Heading_20_3"/>
           <w:sz w:val="32"/>
           <w:szCs w:val="32"/>
         </w:rPr>
-      </w:pPr>
-      <w:r>
-        <w:rPr>
-          <w:rStyle w:val="Heading_20_3"/>
-          <w:sz w:val="32"/>
-          <w:szCs w:val="32"/>
-        </w:rPr>
-        <w:t xml:space="preserve">Accions en cas de calamarçada</w:t>
+        <w:t xml:space="preserve">Accions en cas de tempesta</w:t>
       </w:r>
       <w:bookmarkEnd w:id="1"/>
     </w:p>
@@ -4034,7 +3395,7 @@
           <w:sz w:val="24"/>
           <w:szCs w:val="24"/>
         </w:rPr>
-        <w:t xml:space="preserve">S’ha d’evitar que els canalons i les buneres quedin obstruïts.</w:t>
+        <w:t xml:space="preserve">S’han de tancar portes i finestres.</w:t>
       </w:r>
     </w:p>
     <w:p>
@@ -4066,7 +3427,103 @@
           <w:sz w:val="24"/>
           <w:szCs w:val="24"/>
         </w:rPr>
+        <w:t xml:space="preserve">Recollir i subjectar les persianes i finestrons.</w:t>
+      </w:r>
+    </w:p>
+    <w:p>
+      <w:pPr>
+        <w:pStyle w:val="List_20_Paragraph"/>
+        <w:widowControl w:val="on"/>
+        <w:numPr>
+          <w:ilvl w:val="0"/>
+          <w:numId w:val="11"/>
+        </w:numPr>
+        <w:tabs>
+          <w:tab w:val="num" w:pos="0"/>
+        </w:tabs>
+        <w:suppressAutoHyphens w:val="true"/>
+        <w:spacing w:after="0" w:before="0"/>
+        <w:ind w:left="720" w:right="0" w:hanging="360"/>
+        <w:outlineLvl w:val="9"/>
+        <w:rPr>
+          <w:rStyle w:val="List_20_Paragraph"/>
+          <w:rFonts w:ascii="Calibri" w:hAnsi="Calibri"/>
+          <w:sz w:val="24"/>
+          <w:szCs w:val="24"/>
+        </w:rPr>
+      </w:pPr>
+      <w:r>
+        <w:rPr>
+          <w:rStyle w:val="List_20_Paragraph"/>
+          <w:rFonts w:ascii="Calibri" w:hAnsi="Calibri"/>
+          <w:sz w:val="24"/>
+          <w:szCs w:val="24"/>
+        </w:rPr>
         <w:t xml:space="preserve">S’han de recollir els tendals.</w:t>
+      </w:r>
+    </w:p>
+    <w:p>
+      <w:pPr>
+        <w:pStyle w:val="List_20_Paragraph"/>
+        <w:widowControl w:val="on"/>
+        <w:numPr>
+          <w:ilvl w:val="0"/>
+          <w:numId w:val="11"/>
+        </w:numPr>
+        <w:tabs>
+          <w:tab w:val="num" w:pos="0"/>
+        </w:tabs>
+        <w:suppressAutoHyphens w:val="true"/>
+        <w:spacing w:after="0" w:before="0"/>
+        <w:ind w:left="720" w:right="0" w:hanging="360"/>
+        <w:outlineLvl w:val="9"/>
+        <w:rPr>
+          <w:rStyle w:val="List_20_Paragraph"/>
+          <w:rFonts w:ascii="Calibri" w:hAnsi="Calibri"/>
+          <w:sz w:val="24"/>
+          <w:szCs w:val="24"/>
+        </w:rPr>
+      </w:pPr>
+      <w:r>
+        <w:rPr>
+          <w:rStyle w:val="List_20_Paragraph"/>
+          <w:rFonts w:ascii="Calibri" w:hAnsi="Calibri"/>
+          <w:sz w:val="24"/>
+          <w:szCs w:val="24"/>
+        </w:rPr>
+        <w:t xml:space="preserve">Quan acabi la tempesta s’ha de revisar el parallamps i comprovar les connexions.</w:t>
+      </w:r>
+    </w:p>
+    <w:p>
+      <w:pPr>
+        <w:pStyle w:val="List_20_Paragraph"/>
+        <w:widowControl w:val="on"/>
+        <w:numPr>
+          <w:ilvl w:val="0"/>
+          <w:numId w:val="11"/>
+        </w:numPr>
+        <w:tabs>
+          <w:tab w:val="num" w:pos="0"/>
+        </w:tabs>
+        <w:suppressAutoHyphens w:val="true"/>
+        <w:spacing w:after="0" w:before="0"/>
+        <w:ind w:left="720" w:right="0" w:hanging="360"/>
+        <w:outlineLvl w:val="9"/>
+        <w:rPr>
+          <w:rStyle w:val="List_20_Paragraph"/>
+          <w:rFonts w:ascii="Calibri" w:hAnsi="Calibri"/>
+          <w:sz w:val="24"/>
+          <w:szCs w:val="24"/>
+        </w:rPr>
+      </w:pPr>
+      <w:r>
+        <w:rPr>
+          <w:rStyle w:val="List_20_Paragraph"/>
+          <w:rFonts w:ascii="Calibri" w:hAnsi="Calibri"/>
+          <w:sz w:val="24"/>
+          <w:szCs w:val="24"/>
+        </w:rPr>
+        <w:t xml:space="preserve">S’han de desconnectar els aparells elèctrics i l’antena de la televisió.</w:t>
       </w:r>
     </w:p>
     <w:p>
@@ -4104,14 +3561,14 @@
           <w:szCs w:val="32"/>
         </w:rPr>
       </w:pPr>
-      <w:bookmarkStart w:id="1" w:name="_Toc297976132"/>
+      <w:bookmarkStart w:id="1" w:name="_Toc297976133"/>
       <w:r>
         <w:rPr>
           <w:rStyle w:val="Heading_20_3"/>
           <w:sz w:val="32"/>
           <w:szCs w:val="32"/>
         </w:rPr>
-        <w:t xml:space="preserve">Accions en cas de tempesta</w:t>
+        <w:t xml:space="preserve">Accions en cas de moviments en l’estructura</w:t>
       </w:r>
       <w:bookmarkEnd w:id="1"/>
     </w:p>
@@ -4160,7 +3617,7 @@
           <w:sz w:val="24"/>
           <w:szCs w:val="24"/>
         </w:rPr>
-        <w:t xml:space="preserve">S’han de tancar portes i finestres.</w:t>
+        <w:t xml:space="preserve">Mantenir-se allunyat de finestres, vidres i objectes pesants que es puguin despendre.</w:t>
       </w:r>
     </w:p>
     <w:p>
@@ -4192,7 +3649,7 @@
           <w:sz w:val="24"/>
           <w:szCs w:val="24"/>
         </w:rPr>
-        <w:t xml:space="preserve">Recollir i subjectar les persianes i finestrons.</w:t>
+        <w:t xml:space="preserve">Protegir-se sota dels llindes de les portes o d’algun mobles sòlid com ara taules o llits.</w:t>
       </w:r>
     </w:p>
     <w:p>
@@ -4202,228 +3659,6 @@
         <w:numPr>
           <w:ilvl w:val="0"/>
           <w:numId w:val="12"/>
-        </w:numPr>
-        <w:tabs>
-          <w:tab w:val="num" w:pos="0"/>
-        </w:tabs>
-        <w:suppressAutoHyphens w:val="true"/>
-        <w:spacing w:after="0" w:before="0"/>
-        <w:ind w:left="720" w:right="0" w:hanging="360"/>
-        <w:outlineLvl w:val="9"/>
-        <w:rPr>
-          <w:rStyle w:val="List_20_Paragraph"/>
-          <w:rFonts w:ascii="Calibri" w:hAnsi="Calibri"/>
-          <w:sz w:val="24"/>
-          <w:szCs w:val="24"/>
-        </w:rPr>
-      </w:pPr>
-      <w:r>
-        <w:rPr>
-          <w:rStyle w:val="List_20_Paragraph"/>
-          <w:rFonts w:ascii="Calibri" w:hAnsi="Calibri"/>
-          <w:sz w:val="24"/>
-          <w:szCs w:val="24"/>
-        </w:rPr>
-        <w:t xml:space="preserve">S’han de recollir els tendals.</w:t>
-      </w:r>
-    </w:p>
-    <w:p>
-      <w:pPr>
-        <w:pStyle w:val="List_20_Paragraph"/>
-        <w:widowControl w:val="on"/>
-        <w:numPr>
-          <w:ilvl w:val="0"/>
-          <w:numId w:val="12"/>
-        </w:numPr>
-        <w:tabs>
-          <w:tab w:val="num" w:pos="0"/>
-        </w:tabs>
-        <w:suppressAutoHyphens w:val="true"/>
-        <w:spacing w:after="0" w:before="0"/>
-        <w:ind w:left="720" w:right="0" w:hanging="360"/>
-        <w:outlineLvl w:val="9"/>
-        <w:rPr>
-          <w:rStyle w:val="List_20_Paragraph"/>
-          <w:rFonts w:ascii="Calibri" w:hAnsi="Calibri"/>
-          <w:sz w:val="24"/>
-          <w:szCs w:val="24"/>
-        </w:rPr>
-      </w:pPr>
-      <w:r>
-        <w:rPr>
-          <w:rStyle w:val="List_20_Paragraph"/>
-          <w:rFonts w:ascii="Calibri" w:hAnsi="Calibri"/>
-          <w:sz w:val="24"/>
-          <w:szCs w:val="24"/>
-        </w:rPr>
-        <w:t xml:space="preserve">Quan acabi la tempesta s’ha de revisar el parallamps i comprovar les connexions.</w:t>
-      </w:r>
-    </w:p>
-    <w:p>
-      <w:pPr>
-        <w:pStyle w:val="List_20_Paragraph"/>
-        <w:widowControl w:val="on"/>
-        <w:numPr>
-          <w:ilvl w:val="0"/>
-          <w:numId w:val="12"/>
-        </w:numPr>
-        <w:tabs>
-          <w:tab w:val="num" w:pos="0"/>
-        </w:tabs>
-        <w:suppressAutoHyphens w:val="true"/>
-        <w:spacing w:after="0" w:before="0"/>
-        <w:ind w:left="720" w:right="0" w:hanging="360"/>
-        <w:outlineLvl w:val="9"/>
-        <w:rPr>
-          <w:rStyle w:val="List_20_Paragraph"/>
-          <w:rFonts w:ascii="Calibri" w:hAnsi="Calibri"/>
-          <w:sz w:val="24"/>
-          <w:szCs w:val="24"/>
-        </w:rPr>
-      </w:pPr>
-      <w:r>
-        <w:rPr>
-          <w:rStyle w:val="List_20_Paragraph"/>
-          <w:rFonts w:ascii="Calibri" w:hAnsi="Calibri"/>
-          <w:sz w:val="24"/>
-          <w:szCs w:val="24"/>
-        </w:rPr>
-        <w:t xml:space="preserve">S’han de desconnectar els aparells elèctrics i l’antena de la televisió.</w:t>
-      </w:r>
-    </w:p>
-    <w:p>
-      <w:pPr>
-        <w:pStyle w:val="Normal"/>
-        <w:widowControl w:val="on"/>
-        <w:tabs>
-          <w:tab w:val="num" w:pos="0"/>
-        </w:tabs>
-        <w:suppressAutoHyphens w:val="true"/>
-        <w:spacing w:after="0" w:before="0"/>
-        <w:ind w:left="0" w:right="0" w:hanging="0"/>
-        <w:outlineLvl w:val="9"/>
-        <w:rPr>
-          <w:rStyle w:val="Normal"/>
-        </w:rPr>
-      </w:pPr>
-    </w:p>
-    <w:p>
-      <w:pPr>
-        <w:pStyle w:val="Heading_20_3"/>
-        <w:widowControl w:val="on"/>
-        <w:numPr>
-          <w:numId w:val="0"/>
-        </w:numPr>
-        <w:tabs>
-          <w:tab w:val="num" w:pos="0"/>
-        </w:tabs>
-        <w:suppressAutoHyphens w:val="true"/>
-        <w:ind w:left="0" w:right="0" w:hanging="0"/>
-        <w:outlineLvl w:val="9"/>
-        <w:rPr>
-          <w:rStyle w:val="Heading_20_3"/>
-          <w:sz w:val="32"/>
-          <w:szCs w:val="32"/>
-        </w:rPr>
-      </w:pPr>
-      <w:bookmarkStart w:id="1" w:name="_Toc297976133"/>
-      <w:r>
-        <w:rPr>
-          <w:rStyle w:val="Heading_20_3"/>
-          <w:sz w:val="32"/>
-          <w:szCs w:val="32"/>
-        </w:rPr>
-        <w:t xml:space="preserve">Accions en cas de moviments en l’estructura</w:t>
-      </w:r>
-      <w:bookmarkEnd w:id="1"/>
-    </w:p>
-    <w:p>
-      <w:pPr>
-        <w:pStyle w:val="Normal"/>
-        <w:widowControl w:val="on"/>
-        <w:tabs>
-          <w:tab w:val="num" w:pos="0"/>
-        </w:tabs>
-        <w:suppressAutoHyphens w:val="true"/>
-        <w:spacing w:after="0" w:before="0"/>
-        <w:ind w:left="0" w:right="0" w:hanging="0"/>
-        <w:outlineLvl w:val="9"/>
-        <w:rPr>
-          <w:rStyle w:val="Normal"/>
-        </w:rPr>
-      </w:pPr>
-    </w:p>
-    <w:p>
-      <w:pPr>
-        <w:pStyle w:val="List_20_Paragraph"/>
-        <w:widowControl w:val="on"/>
-        <w:numPr>
-          <w:ilvl w:val="0"/>
-          <w:numId w:val="13"/>
-        </w:numPr>
-        <w:tabs>
-          <w:tab w:val="num" w:pos="0"/>
-        </w:tabs>
-        <w:suppressAutoHyphens w:val="true"/>
-        <w:spacing w:after="0" w:before="0"/>
-        <w:ind w:left="720" w:right="0" w:hanging="360"/>
-        <w:outlineLvl w:val="9"/>
-        <w:rPr>
-          <w:rStyle w:val="List_20_Paragraph"/>
-          <w:rFonts w:ascii="Calibri" w:hAnsi="Calibri"/>
-          <w:sz w:val="24"/>
-          <w:szCs w:val="24"/>
-        </w:rPr>
-      </w:pPr>
-      <w:r>
-        <w:rPr>
-          <w:rStyle w:val="List_20_Paragraph"/>
-          <w:rFonts w:ascii="Calibri" w:hAnsi="Calibri"/>
-          <w:sz w:val="24"/>
-          <w:szCs w:val="24"/>
-        </w:rPr>
-        <w:t xml:space="preserve">Mantenir-se allunyat de finestres, vidres i objectes pesants que es puguin despendre.</w:t>
-      </w:r>
-    </w:p>
-    <w:p>
-      <w:pPr>
-        <w:pStyle w:val="List_20_Paragraph"/>
-        <w:widowControl w:val="on"/>
-        <w:numPr>
-          <w:ilvl w:val="0"/>
-          <w:numId w:val="13"/>
-        </w:numPr>
-        <w:tabs>
-          <w:tab w:val="num" w:pos="0"/>
-        </w:tabs>
-        <w:suppressAutoHyphens w:val="true"/>
-        <w:spacing w:after="0" w:before="0"/>
-        <w:ind w:left="720" w:right="0" w:hanging="360"/>
-        <w:outlineLvl w:val="9"/>
-        <w:rPr>
-          <w:rStyle w:val="List_20_Paragraph"/>
-          <w:rFonts w:ascii="Calibri" w:hAnsi="Calibri"/>
-          <w:sz w:val="24"/>
-          <w:szCs w:val="24"/>
-        </w:rPr>
-      </w:pPr>
-      <w:r>
-        <w:rPr>
-          <w:rStyle w:val="List_20_Paragraph"/>
-          <w:rFonts w:ascii="Calibri" w:hAnsi="Calibri"/>
-          <w:sz w:val="24"/>
-          <w:szCs w:val="24"/>
-        </w:rPr>
-        <w:t xml:space="preserve">Protegir-se sota dels llindes de les portes o d’algun mobles sòlid com ara taules o llits.</w:t>
-      </w:r>
-    </w:p>
-    <w:p>
-      <w:pPr>
-        <w:pStyle w:val="List_20_Paragraph"/>
-        <w:widowControl w:val="on"/>
-        <w:numPr>
-          <w:ilvl w:val="0"/>
-          <w:numId w:val="13"/>
         </w:numPr>
         <w:tabs>
           <w:tab w:val="num" w:pos="0"/>
@@ -6297,155 +5532,6 @@
     </w:lvl>
   </w:abstractNum>
   <w:abstractNum w:abstractNumId="12">
-    <w:lvl w:ilvl="0">
-      <w:numFmt w:val="bullet"/>
-      <w:suff w:val="tab"/>
-      <w:lvlText w:val=""/>
-      <w:lvlJc w:val="left"/>
-      <w:pPr>
-        <w:tabs>
-          <w:tab w:val="num" w:pos="720"/>
-        </w:tabs>
-        <w:suppressAutoHyphens w:val="true"/>
-        <w:ind w:left="720" w:hanging="360"/>
-      </w:pPr>
-      <w:rPr>
-        <w:rFonts w:ascii="Symbol" w:hAnsi="Symbol" w:hint="default"/>
-      </w:rPr>
-    </w:lvl>
-    <w:lvl w:ilvl="1">
-      <w:numFmt w:val="bullet"/>
-      <w:suff w:val="tab"/>
-      <w:lvlText w:val="o"/>
-      <w:lvlJc w:val="left"/>
-      <w:pPr>
-        <w:tabs>
-          <w:tab w:val="num" w:pos="1440"/>
-        </w:tabs>
-        <w:suppressAutoHyphens w:val="true"/>
-        <w:ind w:left="1440" w:hanging="360"/>
-      </w:pPr>
-      <w:rPr>
-        <w:rFonts w:ascii="Courier New" w:hAnsi="Courier New" w:cs="Courier New" w:hint="default"/>
-      </w:rPr>
-    </w:lvl>
-    <w:lvl w:ilvl="2">
-      <w:numFmt w:val="bullet"/>
-      <w:suff w:val="tab"/>
-      <w:lvlText w:val=""/>
-      <w:lvlJc w:val="left"/>
-      <w:pPr>
-        <w:tabs>
-          <w:tab w:val="num" w:pos="2160"/>
-        </w:tabs>
-        <w:suppressAutoHyphens w:val="true"/>
-        <w:ind w:left="2160" w:hanging="360"/>
-      </w:pPr>
-      <w:rPr>
-        <w:rFonts w:ascii="Wingdings" w:hAnsi="Wingdings" w:hint="default"/>
-        <w:sz w:val="24"/>
-      </w:rPr>
-    </w:lvl>
-    <w:lvl w:ilvl="3">
-      <w:numFmt w:val="bullet"/>
-      <w:suff w:val="tab"/>
-      <w:lvlText w:val=""/>
-      <w:lvlJc w:val="left"/>
-      <w:pPr>
-        <w:tabs>
-          <w:tab w:val="num" w:pos="2880"/>
-        </w:tabs>
-        <w:suppressAutoHyphens w:val="true"/>
-        <w:ind w:left="2880" w:hanging="360"/>
-      </w:pPr>
-      <w:rPr>
-        <w:rFonts w:ascii="Symbol" w:hAnsi="Symbol" w:hint="default"/>
-      </w:rPr>
-    </w:lvl>
-    <w:lvl w:ilvl="4">
-      <w:numFmt w:val="bullet"/>
-      <w:suff w:val="tab"/>
-      <w:lvlText w:val="o"/>
-      <w:lvlJc w:val="left"/>
-      <w:pPr>
-        <w:tabs>
-          <w:tab w:val="num" w:pos="3600"/>
-        </w:tabs>
-        <w:suppressAutoHyphens w:val="true"/>
-        <w:ind w:left="3600" w:hanging="360"/>
-      </w:pPr>
-      <w:rPr>
-        <w:rFonts w:ascii="Courier New" w:hAnsi="Courier New" w:cs="Courier New" w:hint="default"/>
-      </w:rPr>
-    </w:lvl>
-    <w:lvl w:ilvl="5">
-      <w:numFmt w:val="bullet"/>
-      <w:suff w:val="tab"/>
-      <w:lvlText w:val=""/>
-      <w:lvlJc w:val="left"/>
-      <w:pPr>
-        <w:tabs>
-          <w:tab w:val="num" w:pos="4320"/>
-        </w:tabs>
-        <w:suppressAutoHyphens w:val="true"/>
-        <w:ind w:left="4320" w:hanging="360"/>
-      </w:pPr>
-      <w:rPr>
-        <w:rFonts w:ascii="Wingdings" w:hAnsi="Wingdings" w:hint="default"/>
-        <w:sz w:val="24"/>
-      </w:rPr>
-    </w:lvl>
-    <w:lvl w:ilvl="6">
-      <w:numFmt w:val="bullet"/>
-      <w:suff w:val="tab"/>
-      <w:lvlText w:val=""/>
-      <w:lvlJc w:val="left"/>
-      <w:pPr>
-        <w:tabs>
-          <w:tab w:val="num" w:pos="5040"/>
-        </w:tabs>
-        <w:suppressAutoHyphens w:val="true"/>
-        <w:ind w:left="5040" w:hanging="360"/>
-      </w:pPr>
-      <w:rPr>
-        <w:rFonts w:ascii="Symbol" w:hAnsi="Symbol" w:hint="default"/>
-      </w:rPr>
-    </w:lvl>
-    <w:lvl w:ilvl="7">
-      <w:numFmt w:val="bullet"/>
-      <w:suff w:val="tab"/>
-      <w:lvlText w:val="o"/>
-      <w:lvlJc w:val="left"/>
-      <w:pPr>
-        <w:tabs>
-          <w:tab w:val="num" w:pos="5760"/>
-        </w:tabs>
-        <w:suppressAutoHyphens w:val="true"/>
-        <w:ind w:left="5760" w:hanging="360"/>
-      </w:pPr>
-      <w:rPr>
-        <w:rFonts w:ascii="Courier New" w:hAnsi="Courier New" w:cs="Courier New" w:hint="default"/>
-      </w:rPr>
-    </w:lvl>
-    <w:lvl w:ilvl="8">
-      <w:numFmt w:val="bullet"/>
-      <w:suff w:val="tab"/>
-      <w:lvlText w:val=""/>
-      <w:lvlJc w:val="left"/>
-      <w:pPr>
-        <w:tabs>
-          <w:tab w:val="num" w:pos="6480"/>
-        </w:tabs>
-        <w:suppressAutoHyphens w:val="true"/>
-        <w:ind w:left="6480" w:hanging="360"/>
-      </w:pPr>
-      <w:rPr>
-        <w:rFonts w:ascii="Wingdings" w:hAnsi="Wingdings" w:hint="default"/>
-        <w:sz w:val="24"/>
-      </w:rPr>
-    </w:lvl>
-  </w:abstractNum>
-  <w:abstractNum w:abstractNumId="13">
     <w:lvl w:ilvl="0">
       <w:numFmt w:val="bullet"/>
       <w:suff w:val="tab"/>
@@ -6629,9 +5715,6 @@
   </w:num>
   <w:num w:numId="12">
     <w:abstractNumId w:val="12"/>
-  </w:num>
-  <w:num w:numId="13">
-    <w:abstractNumId w:val="13"/>
   </w:num>
 </w:numbering>
 </file>
@@ -7370,7 +6453,7 @@
   <CompatibilitySetting name="ChartAutoUpdate" type="boolean" value="true"/>
   <CompatibilitySetting name="IsLabelDocument" type="boolean" value="false"/>
   <CompatibilitySetting name="MathBaselineAlignment" type="boolean" value="false"/>
-  <CompatibilitySetting name="Rsid" type="int" value="430506"/>
+  <CompatibilitySetting name="Rsid" type="int" value="621631"/>
   <CompatibilitySetting name="OutlineLevelYieldsNumbering" type="boolean" value="true"/>
   <CompatibilitySetting name="PrintLeftPages" type="boolean" value="true"/>
   <CompatibilitySetting name="AlignTabStopPosition" type="boolean" value="true"/>
@@ -7403,7 +6486,7 @@
   <CompatibilitySetting name="PrintSingleJobs" type="boolean" value="false"/>
   <CompatibilitySetting name="AddExternalLeading" type="boolean" value="true"/>
   <CompatibilitySetting name="PrinterIndependentLayout" type="string" value="high-resolution"/>
-  <CompatibilitySetting name="RsidRoot" type="int" value="332459"/>
+  <CompatibilitySetting name="RsidRoot" type="int" value="522630"/>
   <CompatibilitySetting name="LinkUpdateMode" type="short" value="1"/>
   <CompatibilitySetting name="PrintAnnotationMode" type="short" value="0"/>
   <CompatibilitySetting name="UseOldPrinterMetrics" type="boolean" value="true"/>

</xml_diff>